<commit_message>
automatized exploratory analysis procedure
</commit_message>
<xml_diff>
--- a/competitions/walmart-recruiting-sales-in-stormy-weather/Notes.docx
+++ b/competitions/walmart-recruiting-sales-in-stormy-weather/Notes.docx
@@ -2,8 +2,6 @@
 <file path=word/document.xml><?xml version="1.0" encoding="utf-8"?>
 <w:document xmlns:wpc="http://schemas.microsoft.com/office/word/2010/wordprocessingCanvas" xmlns:mc="http://schemas.openxmlformats.org/markup-compatibility/2006" xmlns:o="urn:schemas-microsoft-com:office:office" xmlns:r="http://schemas.openxmlformats.org/officeDocument/2006/relationships" xmlns:m="http://schemas.openxmlformats.org/officeDocument/2006/math" xmlns:v="urn:schemas-microsoft-com:vml" xmlns:wp14="http://schemas.microsoft.com/office/word/2010/wordprocessingDrawing" xmlns:wp="http://schemas.openxmlformats.org/drawingml/2006/wordprocessingDrawing" xmlns:w10="urn:schemas-microsoft-com:office:word" xmlns:w="http://schemas.openxmlformats.org/wordprocessingml/2006/main" xmlns:w14="http://schemas.microsoft.com/office/word/2010/wordml" xmlns:wpg="http://schemas.microsoft.com/office/word/2010/wordprocessingGroup" xmlns:wpi="http://schemas.microsoft.com/office/word/2010/wordprocessingInk" xmlns:wne="http://schemas.microsoft.com/office/word/2006/wordml" xmlns:wps="http://schemas.microsoft.com/office/word/2010/wordprocessingShape" mc:Ignorable="w14 wp14">
   <w:body>
-    <w:bookmarkStart w:id="0" w:name="_GoBack" w:displacedByCustomXml="next"/>
-    <w:bookmarkEnd w:id="0" w:displacedByCustomXml="next"/>
     <w:sdt>
       <w:sdtPr>
         <w:id w:val="85939344"/>
@@ -94,6 +92,9 @@
               <w:p>
                 <w:pPr>
                   <w:spacing w:before="100" w:beforeAutospacing="1" w:after="100" w:afterAutospacing="1"/>
+                  <w:rPr>
+                    <w:lang w:val="it-IT"/>
+                  </w:rPr>
                 </w:pPr>
               </w:p>
             </w:tc>
@@ -107,6 +108,9 @@
               <w:p>
                 <w:pPr>
                   <w:spacing w:before="100" w:beforeAutospacing="1" w:after="100" w:afterAutospacing="1"/>
+                  <w:rPr>
+                    <w:lang w:val="it-IT"/>
+                  </w:rPr>
                 </w:pPr>
               </w:p>
             </w:tc>
@@ -121,6 +125,9 @@
                 <w:pPr>
                   <w:spacing w:before="100" w:beforeAutospacing="1" w:after="100" w:afterAutospacing="1"/>
                   <w:jc w:val="right"/>
+                  <w:rPr>
+                    <w:lang w:val="it-IT"/>
+                  </w:rPr>
                 </w:pPr>
               </w:p>
             </w:tc>
@@ -131,6 +138,9 @@
               <w:p>
                 <w:pPr>
                   <w:spacing w:before="100" w:beforeAutospacing="1" w:after="100" w:afterAutospacing="1"/>
+                  <w:rPr>
+                    <w:lang w:val="it-IT"/>
+                  </w:rPr>
                 </w:pPr>
               </w:p>
             </w:tc>
@@ -154,18 +164,21 @@
                 <w:r>
                   <w:rPr>
                     <w:color w:val="1F497D" w:themeColor="text2"/>
+                    <w:lang w:val="it-IT"/>
                   </w:rPr>
                   <w:t xml:space="preserve">                                    </w:t>
                 </w:r>
                 <w:r>
                   <w:rPr>
                     <w:color w:val="1F497D" w:themeColor="text2"/>
+                    <w:lang w:val="it-IT"/>
                   </w:rPr>
                   <w:t xml:space="preserve">                                                    </w:t>
                 </w:r>
                 <w:r>
                   <w:rPr>
                     <w:color w:val="1F497D" w:themeColor="text2"/>
+                    <w:lang w:val="it-IT"/>
                   </w:rPr>
                   <w:t xml:space="preserve">  </w:t>
                 </w:r>
@@ -181,9 +194,6 @@
                       <w:color w:val="1F497D" w:themeColor="text2"/>
                     </w:rPr>
                     <w:id w:val="246628677"/>
-                    <w:placeholder>
-                      <w:docPart w:val="33552B9297B6B643AF089FE78D0E78B5"/>
-                    </w:placeholder>
                     <w:date w:fullDate="2015-01-01T00:00:00Z">
                       <w:dateFormat w:val="M/d/yyyy"/>
                       <w:lid w:val="en-US"/>
@@ -463,7 +473,15 @@
           </w:tr>
         </w:tbl>
         <w:p>
+          <w:pPr>
+            <w:rPr>
+              <w:lang w:val="it-IT"/>
+            </w:rPr>
+          </w:pPr>
           <w:r>
+            <w:rPr>
+              <w:lang w:val="it-IT"/>
+            </w:rPr>
             <w:br w:type="page"/>
           </w:r>
         </w:p>
@@ -1357,7 +1375,13 @@
         <w:t xml:space="preserve"> </w:t>
       </w:r>
       <w:r>
-        <w:t>units is the average of sold units</w:t>
+        <w:t xml:space="preserve">units is the </w:t>
+      </w:r>
+      <w:r>
+        <w:t xml:space="preserve">daily </w:t>
+      </w:r>
+      <w:r>
+        <w:t>average of sold units</w:t>
       </w:r>
     </w:p>
     <w:p>
@@ -1447,7 +1471,13 @@
         <w:t xml:space="preserve"> </w:t>
       </w:r>
       <w:r>
-        <w:t>units is the average of sold units</w:t>
+        <w:t xml:space="preserve">units is the </w:t>
+      </w:r>
+      <w:r>
+        <w:t xml:space="preserve">daily </w:t>
+      </w:r>
+      <w:r>
+        <w:t>average of sold units</w:t>
       </w:r>
     </w:p>
     <w:p>
@@ -1545,7 +1575,13 @@
         <w:t xml:space="preserve"> </w:t>
       </w:r>
       <w:r>
-        <w:t>units is the average of sold units</w:t>
+        <w:t xml:space="preserve">units is the </w:t>
+      </w:r>
+      <w:r>
+        <w:t xml:space="preserve">daily </w:t>
+      </w:r>
+      <w:r>
+        <w:t>average of sold units</w:t>
       </w:r>
     </w:p>
     <w:p/>
@@ -1612,7 +1648,7 @@
     </w:p>
     <w:p>
       <w:r>
-        <w:t xml:space="preserve">Let’s focus only in a given store (e.g. store N.1) and let’s consider the correlation among products sold in such a store in the same day. </w:t>
+        <w:t xml:space="preserve">Let’s focus only in a given store and let’s consider the correlation among products sold in such a store in the same day. </w:t>
       </w:r>
     </w:p>
     <w:p>
@@ -1692,22 +1728,100 @@
           <w:sz w:val="23"/>
           <w:szCs w:val="23"/>
         </w:rPr>
-        <w:t xml:space="preserve">We can observe an high direct correlation (0.22) among products (40,51) and (47,28) while an inverse correlation (-0.12) between products (47,89) </w:t>
-      </w:r>
-    </w:p>
-    <w:p>
-      <w:pPr>
-        <w:rPr>
-          <w:sz w:val="23"/>
-          <w:szCs w:val="23"/>
-        </w:rPr>
-      </w:pPr>
-      <w:r>
-        <w:rPr>
-          <w:sz w:val="23"/>
-          <w:szCs w:val="23"/>
-        </w:rPr>
-        <w:t xml:space="preserve">Let’s focus now on the stores (e.g. 14,45) associated the same weather station (e.g. 16), i.e. assuming that selling happened with the same weather. </w:t>
+        <w:t>For example, as shown by the previous correlation plot, in the store N.1 w</w:t>
+      </w:r>
+      <w:r>
+        <w:rPr>
+          <w:sz w:val="23"/>
+          <w:szCs w:val="23"/>
+        </w:rPr>
+        <w:t xml:space="preserve">e can observe a </w:t>
+      </w:r>
+      <w:r>
+        <w:rPr>
+          <w:sz w:val="23"/>
+          <w:szCs w:val="23"/>
+        </w:rPr>
+        <w:t>direct correlation (0.22) among products (40,51) and (47,28) while an inverse correlation (-0.12) between products (47,89)</w:t>
+      </w:r>
+      <w:r>
+        <w:rPr>
+          <w:sz w:val="23"/>
+          <w:szCs w:val="23"/>
+        </w:rPr>
+        <w:t xml:space="preserve">. </w:t>
+      </w:r>
+      <w:r>
+        <w:rPr>
+          <w:sz w:val="23"/>
+          <w:szCs w:val="23"/>
+        </w:rPr>
+        <w:t xml:space="preserve"> </w:t>
+      </w:r>
+    </w:p>
+    <w:p>
+      <w:pPr>
+        <w:rPr>
+          <w:sz w:val="23"/>
+          <w:szCs w:val="23"/>
+        </w:rPr>
+      </w:pPr>
+      <w:r>
+        <w:rPr>
+          <w:sz w:val="23"/>
+          <w:szCs w:val="23"/>
+        </w:rPr>
+        <w:t>Let’s focus now on the stores asso</w:t>
+      </w:r>
+      <w:r>
+        <w:rPr>
+          <w:sz w:val="23"/>
+          <w:szCs w:val="23"/>
+        </w:rPr>
+        <w:t xml:space="preserve">ciated </w:t>
+      </w:r>
+      <w:r>
+        <w:rPr>
+          <w:sz w:val="23"/>
+          <w:szCs w:val="23"/>
+        </w:rPr>
+        <w:t xml:space="preserve">to </w:t>
+      </w:r>
+      <w:r>
+        <w:rPr>
+          <w:sz w:val="23"/>
+          <w:szCs w:val="23"/>
+        </w:rPr>
+        <w:t xml:space="preserve">the same weather station, </w:t>
+      </w:r>
+      <w:r>
+        <w:rPr>
+          <w:sz w:val="23"/>
+          <w:szCs w:val="23"/>
+        </w:rPr>
+        <w:t xml:space="preserve">i.e. assuming that selling happened with the same weather. </w:t>
+      </w:r>
+      <w:r>
+        <w:rPr>
+          <w:sz w:val="23"/>
+          <w:szCs w:val="23"/>
+        </w:rPr>
+        <w:t xml:space="preserve">For example, let’s consider the </w:t>
+      </w:r>
+      <w:r>
+        <w:rPr>
+          <w:b/>
+          <w:sz w:val="23"/>
+          <w:szCs w:val="23"/>
+        </w:rPr>
+        <w:t>stores 14 and 45 associated to the same weather station N. 16</w:t>
+      </w:r>
+      <w:r>
+        <w:rPr>
+          <w:sz w:val="23"/>
+          <w:szCs w:val="23"/>
+        </w:rPr>
+        <w:t xml:space="preserve">. </w:t>
       </w:r>
     </w:p>
     <w:p>
@@ -1791,7 +1905,37 @@
           <w:sz w:val="23"/>
           <w:szCs w:val="23"/>
         </w:rPr>
-        <w:t xml:space="preserve">We can observe </w:t>
+        <w:t xml:space="preserve">In the </w:t>
+      </w:r>
+      <w:r>
+        <w:rPr>
+          <w:b/>
+          <w:sz w:val="23"/>
+          <w:szCs w:val="23"/>
+        </w:rPr>
+        <w:t xml:space="preserve">store N. </w:t>
+      </w:r>
+      <w:r>
+        <w:rPr>
+          <w:b/>
+          <w:sz w:val="23"/>
+          <w:szCs w:val="23"/>
+        </w:rPr>
+        <w:t>14</w:t>
+      </w:r>
+      <w:r>
+        <w:rPr>
+          <w:sz w:val="23"/>
+          <w:szCs w:val="23"/>
+        </w:rPr>
+        <w:t>, w</w:t>
+      </w:r>
+      <w:r>
+        <w:rPr>
+          <w:sz w:val="23"/>
+          <w:szCs w:val="23"/>
+        </w:rPr>
+        <w:t xml:space="preserve">e can observe </w:t>
       </w:r>
     </w:p>
     <w:p>
@@ -2136,7 +2280,21 @@
           <w:sz w:val="23"/>
           <w:szCs w:val="23"/>
         </w:rPr>
-        <w:t>an inverse correlation (-0.</w:t>
+        <w:t xml:space="preserve">an inverse </w:t>
+      </w:r>
+      <w:r>
+        <w:rPr>
+          <w:sz w:val="23"/>
+          <w:szCs w:val="23"/>
+        </w:rPr>
+        <w:t xml:space="preserve">poor </w:t>
+      </w:r>
+      <w:r>
+        <w:rPr>
+          <w:sz w:val="23"/>
+          <w:szCs w:val="23"/>
+        </w:rPr>
+        <w:t>correlation (-0.</w:t>
       </w:r>
       <w:r>
         <w:rPr>
@@ -2356,7 +2514,37 @@
           <w:sz w:val="23"/>
           <w:szCs w:val="23"/>
         </w:rPr>
-        <w:t xml:space="preserve">We can observe </w:t>
+        <w:t xml:space="preserve">In the </w:t>
+      </w:r>
+      <w:r>
+        <w:rPr>
+          <w:b/>
+          <w:sz w:val="23"/>
+          <w:szCs w:val="23"/>
+        </w:rPr>
+        <w:t xml:space="preserve">store N. </w:t>
+      </w:r>
+      <w:r>
+        <w:rPr>
+          <w:b/>
+          <w:sz w:val="23"/>
+          <w:szCs w:val="23"/>
+        </w:rPr>
+        <w:t>45</w:t>
+      </w:r>
+      <w:r>
+        <w:rPr>
+          <w:sz w:val="23"/>
+          <w:szCs w:val="23"/>
+        </w:rPr>
+        <w:t>, w</w:t>
+      </w:r>
+      <w:r>
+        <w:rPr>
+          <w:sz w:val="23"/>
+          <w:szCs w:val="23"/>
+        </w:rPr>
+        <w:t xml:space="preserve">e can observe </w:t>
       </w:r>
     </w:p>
     <w:p>
@@ -2601,7 +2789,21 @@
           <w:sz w:val="23"/>
           <w:szCs w:val="23"/>
         </w:rPr>
-        <w:t>an inverse correlation (-0.</w:t>
+        <w:t xml:space="preserve">an inverse </w:t>
+      </w:r>
+      <w:r>
+        <w:rPr>
+          <w:sz w:val="23"/>
+          <w:szCs w:val="23"/>
+        </w:rPr>
+        <w:t xml:space="preserve">poor </w:t>
+      </w:r>
+      <w:r>
+        <w:rPr>
+          <w:sz w:val="23"/>
+          <w:szCs w:val="23"/>
+        </w:rPr>
+        <w:t>correlation (-0.</w:t>
       </w:r>
       <w:r>
         <w:rPr>
@@ -2964,7 +3166,23 @@
           <w:sz w:val="23"/>
           <w:szCs w:val="23"/>
         </w:rPr>
-        <w:t>product correlation among the products sold in the stores associates to the same weather station is not much meaningful</w:t>
+        <w:t xml:space="preserve">product correlation among the products sold in the stores associates to the same weather station is not </w:t>
+      </w:r>
+      <w:r>
+        <w:rPr>
+          <w:b/>
+          <w:sz w:val="23"/>
+          <w:szCs w:val="23"/>
+        </w:rPr>
+        <w:t>very</w:t>
+      </w:r>
+      <w:r>
+        <w:rPr>
+          <w:b/>
+          <w:sz w:val="23"/>
+          <w:szCs w:val="23"/>
+        </w:rPr>
+        <w:t xml:space="preserve"> meaningful</w:t>
       </w:r>
       <w:r>
         <w:rPr>
@@ -3000,7 +3218,21 @@
           <w:sz w:val="23"/>
           <w:szCs w:val="23"/>
         </w:rPr>
-        <w:t>is not much meaningful, as the previous item hasn’t been sold in the second store</w:t>
+        <w:t xml:space="preserve">is not </w:t>
+      </w:r>
+      <w:r>
+        <w:rPr>
+          <w:sz w:val="23"/>
+          <w:szCs w:val="23"/>
+        </w:rPr>
+        <w:t>very</w:t>
+      </w:r>
+      <w:r>
+        <w:rPr>
+          <w:sz w:val="23"/>
+          <w:szCs w:val="23"/>
+        </w:rPr>
+        <w:t xml:space="preserve"> meaningful, as the previous item hasn’t been sold in the second store</w:t>
       </w:r>
       <w:r>
         <w:rPr>
@@ -3038,7 +3270,35 @@
           <w:sz w:val="23"/>
           <w:szCs w:val="23"/>
         </w:rPr>
-        <w:t>Referencing to the previous example, d</w:t>
+        <w:t>Referencing to the previous example</w:t>
+      </w:r>
+      <w:r>
+        <w:rPr>
+          <w:sz w:val="23"/>
+          <w:szCs w:val="23"/>
+        </w:rPr>
+        <w:t xml:space="preserve"> (i.e. stores 14</w:t>
+      </w:r>
+      <w:r>
+        <w:rPr>
+          <w:sz w:val="23"/>
+          <w:szCs w:val="23"/>
+        </w:rPr>
+        <w:t xml:space="preserve"> and </w:t>
+      </w:r>
+      <w:r>
+        <w:rPr>
+          <w:sz w:val="23"/>
+          <w:szCs w:val="23"/>
+        </w:rPr>
+        <w:t>45 associated the weather station 16)</w:t>
+      </w:r>
+      <w:r>
+        <w:rPr>
+          <w:sz w:val="23"/>
+          <w:szCs w:val="23"/>
+        </w:rPr>
+        <w:t>, d</w:t>
       </w:r>
       <w:r>
         <w:rPr>
@@ -3089,7 +3349,28 @@
           <w:sz w:val="23"/>
           <w:szCs w:val="23"/>
         </w:rPr>
-        <w:t xml:space="preserve">, for which we can observe a </w:t>
+        <w:t xml:space="preserve">. On the other hand, </w:t>
+      </w:r>
+      <w:r>
+        <w:rPr>
+          <w:sz w:val="23"/>
+          <w:szCs w:val="23"/>
+        </w:rPr>
+        <w:t>we observe a</w:t>
+      </w:r>
+      <w:r>
+        <w:rPr>
+          <w:sz w:val="23"/>
+          <w:szCs w:val="23"/>
+        </w:rPr>
+        <w:t xml:space="preserve"> poor</w:t>
+      </w:r>
+      <w:r>
+        <w:rPr>
+          <w:sz w:val="23"/>
+          <w:szCs w:val="23"/>
+        </w:rPr>
+        <w:t xml:space="preserve"> </w:t>
       </w:r>
       <w:r>
         <w:rPr>
@@ -3176,6 +3457,24 @@
     </w:p>
     <w:p>
       <w:pPr>
+        <w:pStyle w:val="Titolo2"/>
+      </w:pPr>
+      <w:r>
+        <w:t>Repeating same analysis for all store clusters</w:t>
+      </w:r>
+    </w:p>
+    <w:p>
+      <w:pPr>
+        <w:rPr>
+          <w:b/>
+        </w:rPr>
+      </w:pPr>
+      <w:r>
+        <w:t>TODO</w:t>
+      </w:r>
+    </w:p>
+    <w:p>
+      <w:pPr>
         <w:pStyle w:val="Titolo1"/>
       </w:pPr>
       <w:r>
@@ -3194,7 +3493,91 @@
           <w:sz w:val="23"/>
           <w:szCs w:val="23"/>
         </w:rPr>
-        <w:t xml:space="preserve">Referencing to the previous example, as the correlation observed for the only item sold in both stores is not statistic significant, it seems not very meaningful to consider sold units of item N. 9 in stores associated to other weather stations.   </w:t>
+        <w:t>Referencing to the previous example</w:t>
+      </w:r>
+      <w:r>
+        <w:rPr>
+          <w:sz w:val="23"/>
+          <w:szCs w:val="23"/>
+        </w:rPr>
+        <w:t xml:space="preserve"> (i.e. stores 14</w:t>
+      </w:r>
+      <w:r>
+        <w:rPr>
+          <w:sz w:val="23"/>
+          <w:szCs w:val="23"/>
+        </w:rPr>
+        <w:t xml:space="preserve"> and </w:t>
+      </w:r>
+      <w:r>
+        <w:rPr>
+          <w:sz w:val="23"/>
+          <w:szCs w:val="23"/>
+        </w:rPr>
+        <w:t>45 associated the weather station 16)</w:t>
+      </w:r>
+      <w:r>
+        <w:rPr>
+          <w:sz w:val="23"/>
+          <w:szCs w:val="23"/>
+        </w:rPr>
+        <w:t xml:space="preserve">, as the correlation observed for the only item sold in both stores is not statistic significant, it seems not very meaningful to consider sold units of item N. 9 in stores associated to other weather stations.   </w:t>
+      </w:r>
+    </w:p>
+    <w:p>
+      <w:pPr>
+        <w:rPr>
+          <w:rFonts w:asciiTheme="majorHAnsi" w:eastAsiaTheme="majorEastAsia" w:hAnsiTheme="majorHAnsi" w:cstheme="majorBidi"/>
+          <w:b/>
+          <w:bCs/>
+          <w:color w:val="3D5C84" w:themeColor="accent1" w:themeShade="B5"/>
+          <w:sz w:val="32"/>
+          <w:szCs w:val="32"/>
+        </w:rPr>
+      </w:pPr>
+      <w:r>
+        <w:rPr>
+          <w:rFonts w:asciiTheme="majorHAnsi" w:eastAsiaTheme="majorEastAsia" w:hAnsiTheme="majorHAnsi" w:cstheme="majorBidi"/>
+          <w:b/>
+          <w:bCs/>
+          <w:color w:val="3D5C84" w:themeColor="accent1" w:themeShade="B5"/>
+          <w:sz w:val="32"/>
+          <w:szCs w:val="32"/>
+        </w:rPr>
+        <w:t>Do t</w:t>
+      </w:r>
+      <w:r>
+        <w:rPr>
+          <w:rFonts w:asciiTheme="majorHAnsi" w:eastAsiaTheme="majorEastAsia" w:hAnsiTheme="majorHAnsi" w:cstheme="majorBidi"/>
+          <w:b/>
+          <w:bCs/>
+          <w:color w:val="3D5C84" w:themeColor="accent1" w:themeShade="B5"/>
+          <w:sz w:val="32"/>
+          <w:szCs w:val="32"/>
+        </w:rPr>
+        <w:t xml:space="preserve">est dates </w:t>
+      </w:r>
+      <w:r>
+        <w:rPr>
+          <w:rFonts w:asciiTheme="majorHAnsi" w:eastAsiaTheme="majorEastAsia" w:hAnsiTheme="majorHAnsi" w:cstheme="majorBidi"/>
+          <w:b/>
+          <w:bCs/>
+          <w:color w:val="3D5C84" w:themeColor="accent1" w:themeShade="B5"/>
+          <w:sz w:val="32"/>
+          <w:szCs w:val="32"/>
+        </w:rPr>
+        <w:t>occur in train</w:t>
+      </w:r>
+      <w:r>
+        <w:rPr>
+          <w:rFonts w:asciiTheme="majorHAnsi" w:eastAsiaTheme="majorEastAsia" w:hAnsiTheme="majorHAnsi" w:cstheme="majorBidi"/>
+          <w:b/>
+          <w:bCs/>
+          <w:color w:val="3D5C84" w:themeColor="accent1" w:themeShade="B5"/>
+          <w:sz w:val="32"/>
+          <w:szCs w:val="32"/>
+        </w:rPr>
+        <w:t xml:space="preserve"> set? </w:t>
       </w:r>
     </w:p>
     <w:p>
@@ -3216,6 +3599,7 @@
     </w:p>
     <w:p>
       <w:r>
+        <w:lastRenderedPageBreak/>
         <w:t xml:space="preserve">Discarded input variables </w:t>
       </w:r>
     </w:p>
@@ -3272,7 +3656,6 @@
           <w:b/>
           <w:u w:val="single"/>
         </w:rPr>
-        <w:lastRenderedPageBreak/>
         <w:t xml:space="preserve">Models </w:t>
       </w:r>
       <w:r>
@@ -3622,6 +4005,7 @@
         </w:numPr>
       </w:pPr>
       <w:r>
+        <w:lastRenderedPageBreak/>
         <w:t xml:space="preserve">Mode  </w:t>
       </w:r>
     </w:p>
@@ -3725,7 +4109,6 @@
       </w:pPr>
       <w:proofErr w:type="spellStart"/>
       <w:r>
-        <w:lastRenderedPageBreak/>
         <w:t>BaggedTree_Reg</w:t>
       </w:r>
       <w:proofErr w:type="spellEnd"/>
@@ -3781,6 +4164,7 @@
           <w:noProof/>
           <w:lang w:val="it-IT" w:eastAsia="it-IT"/>
         </w:rPr>
+        <w:lastRenderedPageBreak/>
         <w:drawing>
           <wp:inline distT="0" distB="0" distL="0" distR="0" wp14:anchorId="3D415B64" wp14:editId="0FD8A6C1">
             <wp:extent cx="5254388" cy="5254388"/>
@@ -3855,10 +4239,207 @@
     </w:p>
     <w:p>
       <w:r>
+        <w:t xml:space="preserve">In the scatter plots, features are discarded according to the described feature selection process and scaled. </w:t>
+      </w:r>
+    </w:p>
+    <w:p>
+      <w:pPr>
+        <w:rPr>
+          <w:rFonts w:asciiTheme="majorHAnsi" w:eastAsiaTheme="majorEastAsia" w:hAnsiTheme="majorHAnsi" w:cstheme="majorBidi"/>
+          <w:b/>
+          <w:bCs/>
+          <w:color w:val="3D5C84" w:themeColor="accent1" w:themeShade="B5"/>
+          <w:sz w:val="32"/>
+          <w:szCs w:val="32"/>
+        </w:rPr>
+      </w:pPr>
+      <w:r>
+        <w:rPr>
+          <w:rFonts w:asciiTheme="majorHAnsi" w:eastAsiaTheme="majorEastAsia" w:hAnsiTheme="majorHAnsi" w:cstheme="majorBidi"/>
+          <w:b/>
+          <w:bCs/>
+          <w:color w:val="3D5C84" w:themeColor="accent1" w:themeShade="B5"/>
+          <w:sz w:val="32"/>
+          <w:szCs w:val="32"/>
+        </w:rPr>
+        <w:t xml:space="preserve">Are </w:t>
+      </w:r>
+      <w:r>
+        <w:rPr>
+          <w:rFonts w:asciiTheme="majorHAnsi" w:eastAsiaTheme="majorEastAsia" w:hAnsiTheme="majorHAnsi" w:cstheme="majorBidi"/>
+          <w:b/>
+          <w:bCs/>
+          <w:i/>
+          <w:color w:val="3D5C84" w:themeColor="accent1" w:themeShade="B5"/>
+          <w:sz w:val="32"/>
+          <w:szCs w:val="32"/>
+        </w:rPr>
+        <w:t>a-priori</w:t>
+      </w:r>
+      <w:r>
+        <w:rPr>
+          <w:rFonts w:asciiTheme="majorHAnsi" w:eastAsiaTheme="majorEastAsia" w:hAnsiTheme="majorHAnsi" w:cstheme="majorBidi"/>
+          <w:b/>
+          <w:bCs/>
+          <w:color w:val="3D5C84" w:themeColor="accent1" w:themeShade="B5"/>
+          <w:sz w:val="32"/>
+          <w:szCs w:val="32"/>
+        </w:rPr>
+        <w:t xml:space="preserve"> best store/product combinations still the best ones in prediction? </w:t>
+      </w:r>
+    </w:p>
+    <w:p>
+      <w:pPr>
+        <w:rPr>
+          <w:rFonts w:asciiTheme="majorHAnsi" w:eastAsiaTheme="majorEastAsia" w:hAnsiTheme="majorHAnsi" w:cstheme="majorBidi"/>
+          <w:b/>
+          <w:bCs/>
+          <w:color w:val="3D5C84" w:themeColor="accent1" w:themeShade="B5"/>
+          <w:sz w:val="32"/>
+          <w:szCs w:val="32"/>
+        </w:rPr>
+      </w:pPr>
+      <w:r>
+        <w:rPr>
+          <w:rFonts w:asciiTheme="majorHAnsi" w:eastAsiaTheme="majorEastAsia" w:hAnsiTheme="majorHAnsi" w:cstheme="majorBidi"/>
+          <w:b/>
+          <w:bCs/>
+          <w:color w:val="3D5C84" w:themeColor="accent1" w:themeShade="B5"/>
+          <w:sz w:val="32"/>
+          <w:szCs w:val="32"/>
+        </w:rPr>
+        <w:t xml:space="preserve">Are </w:t>
+      </w:r>
+      <w:r>
+        <w:rPr>
+          <w:rFonts w:asciiTheme="majorHAnsi" w:eastAsiaTheme="majorEastAsia" w:hAnsiTheme="majorHAnsi" w:cstheme="majorBidi"/>
+          <w:b/>
+          <w:bCs/>
+          <w:i/>
+          <w:color w:val="3D5C84" w:themeColor="accent1" w:themeShade="B5"/>
+          <w:sz w:val="32"/>
+          <w:szCs w:val="32"/>
+        </w:rPr>
+        <w:t>a-priori</w:t>
+      </w:r>
+      <w:r>
+        <w:rPr>
+          <w:rFonts w:asciiTheme="majorHAnsi" w:eastAsiaTheme="majorEastAsia" w:hAnsiTheme="majorHAnsi" w:cstheme="majorBidi"/>
+          <w:b/>
+          <w:bCs/>
+          <w:color w:val="3D5C84" w:themeColor="accent1" w:themeShade="B5"/>
+          <w:sz w:val="32"/>
+          <w:szCs w:val="32"/>
+        </w:rPr>
+        <w:t xml:space="preserve"> best-selling stores still the best ones in prediction? </w:t>
+      </w:r>
+    </w:p>
+    <w:p>
+      <w:pPr>
+        <w:rPr>
+          <w:rFonts w:asciiTheme="majorHAnsi" w:eastAsiaTheme="majorEastAsia" w:hAnsiTheme="majorHAnsi" w:cstheme="majorBidi"/>
+          <w:b/>
+          <w:bCs/>
+          <w:color w:val="3D5C84" w:themeColor="accent1" w:themeShade="B5"/>
+          <w:sz w:val="32"/>
+          <w:szCs w:val="32"/>
+        </w:rPr>
+      </w:pPr>
+      <w:r>
+        <w:rPr>
+          <w:rFonts w:asciiTheme="majorHAnsi" w:eastAsiaTheme="majorEastAsia" w:hAnsiTheme="majorHAnsi" w:cstheme="majorBidi"/>
+          <w:b/>
+          <w:bCs/>
+          <w:color w:val="3D5C84" w:themeColor="accent1" w:themeShade="B5"/>
+          <w:sz w:val="32"/>
+          <w:szCs w:val="32"/>
+        </w:rPr>
         <w:lastRenderedPageBreak/>
-        <w:t xml:space="preserve">In the scatter plots, features are discarded according to the described feature selection process and scaled. </w:t>
-      </w:r>
-    </w:p>
+        <w:t xml:space="preserve">Are </w:t>
+      </w:r>
+      <w:r>
+        <w:rPr>
+          <w:rFonts w:asciiTheme="majorHAnsi" w:eastAsiaTheme="majorEastAsia" w:hAnsiTheme="majorHAnsi" w:cstheme="majorBidi"/>
+          <w:b/>
+          <w:bCs/>
+          <w:i/>
+          <w:color w:val="3D5C84" w:themeColor="accent1" w:themeShade="B5"/>
+          <w:sz w:val="32"/>
+          <w:szCs w:val="32"/>
+        </w:rPr>
+        <w:t>a-priori</w:t>
+      </w:r>
+      <w:r>
+        <w:rPr>
+          <w:rFonts w:asciiTheme="majorHAnsi" w:eastAsiaTheme="majorEastAsia" w:hAnsiTheme="majorHAnsi" w:cstheme="majorBidi"/>
+          <w:b/>
+          <w:bCs/>
+          <w:color w:val="3D5C84" w:themeColor="accent1" w:themeShade="B5"/>
+          <w:sz w:val="32"/>
+          <w:szCs w:val="32"/>
+        </w:rPr>
+        <w:t xml:space="preserve"> most sold products still the most sold in prediction? </w:t>
+      </w:r>
+    </w:p>
+    <w:p>
+      <w:pPr>
+        <w:rPr>
+          <w:rFonts w:asciiTheme="majorHAnsi" w:eastAsiaTheme="majorEastAsia" w:hAnsiTheme="majorHAnsi" w:cstheme="majorBidi"/>
+          <w:b/>
+          <w:bCs/>
+          <w:color w:val="3D5C84" w:themeColor="accent1" w:themeShade="B5"/>
+          <w:sz w:val="32"/>
+          <w:szCs w:val="32"/>
+        </w:rPr>
+      </w:pPr>
+      <w:r>
+        <w:rPr>
+          <w:rFonts w:asciiTheme="majorHAnsi" w:eastAsiaTheme="majorEastAsia" w:hAnsiTheme="majorHAnsi" w:cstheme="majorBidi"/>
+          <w:b/>
+          <w:bCs/>
+          <w:color w:val="3D5C84" w:themeColor="accent1" w:themeShade="B5"/>
+          <w:sz w:val="32"/>
+          <w:szCs w:val="32"/>
+        </w:rPr>
+        <w:t xml:space="preserve">Do </w:t>
+      </w:r>
+      <w:r>
+        <w:rPr>
+          <w:rFonts w:asciiTheme="majorHAnsi" w:eastAsiaTheme="majorEastAsia" w:hAnsiTheme="majorHAnsi" w:cstheme="majorBidi"/>
+          <w:b/>
+          <w:bCs/>
+          <w:i/>
+          <w:color w:val="3D5C84" w:themeColor="accent1" w:themeShade="B5"/>
+          <w:sz w:val="32"/>
+          <w:szCs w:val="32"/>
+        </w:rPr>
+        <w:t>a-</w:t>
+      </w:r>
+      <w:r>
+        <w:rPr>
+          <w:rFonts w:asciiTheme="majorHAnsi" w:eastAsiaTheme="majorEastAsia" w:hAnsiTheme="majorHAnsi" w:cstheme="majorBidi"/>
+          <w:b/>
+          <w:bCs/>
+          <w:i/>
+          <w:color w:val="3D5C84" w:themeColor="accent1" w:themeShade="B5"/>
+          <w:sz w:val="32"/>
+          <w:szCs w:val="32"/>
+        </w:rPr>
+        <w:t>priori</w:t>
+      </w:r>
+      <w:r>
+        <w:rPr>
+          <w:rFonts w:asciiTheme="majorHAnsi" w:eastAsiaTheme="majorEastAsia" w:hAnsiTheme="majorHAnsi" w:cstheme="majorBidi"/>
+          <w:b/>
+          <w:bCs/>
+          <w:color w:val="3D5C84" w:themeColor="accent1" w:themeShade="B5"/>
+          <w:sz w:val="32"/>
+          <w:szCs w:val="32"/>
+        </w:rPr>
+        <w:t xml:space="preserve"> product correlations hold in predicted units sold? </w:t>
+      </w:r>
+    </w:p>
+    <w:p/>
     <w:p>
       <w:pPr>
         <w:pStyle w:val="Titolo"/>
@@ -3868,10 +4449,21 @@
       </w:r>
     </w:p>
     <w:p>
-      <w:r>
-        <w:t xml:space="preserve">If products </w:t>
-      </w:r>
-    </w:p>
+      <w:pPr>
+        <w:pStyle w:val="Titolo"/>
+      </w:pPr>
+      <w:r>
+        <w:t>Predictive model #3 – using libsvm</w:t>
+      </w:r>
+      <w:bookmarkStart w:id="0" w:name="_GoBack"/>
+      <w:bookmarkEnd w:id="0"/>
+    </w:p>
+    <w:p>
+      <w:pPr>
+        <w:pStyle w:val="Titolo"/>
+      </w:pPr>
+    </w:p>
+    <w:p/>
     <w:p/>
     <w:p/>
     <w:sectPr>
@@ -3879,6 +4471,7 @@
       <w:footerReference w:type="default" r:id="rId23"/>
       <w:pgSz w:w="12240" w:h="15840"/>
       <w:pgMar w:top="1440" w:right="1800" w:bottom="1440" w:left="1800" w:header="2160" w:footer="720" w:gutter="0"/>
+      <w:pgNumType w:start="0"/>
       <w:cols w:space="720"/>
       <w:titlePg/>
       <w:docGrid w:linePitch="360"/>
@@ -3910,47 +4503,216 @@
 
 <file path=word/footer1.xml><?xml version="1.0" encoding="utf-8"?>
 <w:ftr xmlns:wpc="http://schemas.microsoft.com/office/word/2010/wordprocessingCanvas" xmlns:mc="http://schemas.openxmlformats.org/markup-compatibility/2006" xmlns:o="urn:schemas-microsoft-com:office:office" xmlns:r="http://schemas.openxmlformats.org/officeDocument/2006/relationships" xmlns:m="http://schemas.openxmlformats.org/officeDocument/2006/math" xmlns:v="urn:schemas-microsoft-com:vml" xmlns:wp14="http://schemas.microsoft.com/office/word/2010/wordprocessingDrawing" xmlns:wp="http://schemas.openxmlformats.org/drawingml/2006/wordprocessingDrawing" xmlns:w10="urn:schemas-microsoft-com:office:word" xmlns:w="http://schemas.openxmlformats.org/wordprocessingml/2006/main" xmlns:w14="http://schemas.microsoft.com/office/word/2010/wordml" xmlns:wpg="http://schemas.microsoft.com/office/word/2010/wordprocessingGroup" xmlns:wpi="http://schemas.microsoft.com/office/word/2010/wordprocessingInk" xmlns:wne="http://schemas.microsoft.com/office/word/2006/wordml" xmlns:wps="http://schemas.microsoft.com/office/word/2010/wordprocessingShape" mc:Ignorable="w14 wp14">
-  <w:p>
-    <w:pPr>
-      <w:pStyle w:val="Pidipagina"/>
-    </w:pPr>
-    <w:r>
-      <w:t xml:space="preserve">  </w:t>
-    </w:r>
-    <w:sdt>
-      <w:sdtPr>
-        <w:id w:val="258641985"/>
-        <w:docPartObj>
-          <w:docPartGallery w:val="Page Numbers (Bottom of Page)"/>
-          <w:docPartUnique/>
-        </w:docPartObj>
-      </w:sdtPr>
-      <w:sdtEndPr/>
-      <w:sdtContent>
-        <w:r>
-          <w:fldChar w:fldCharType="begin"/>
-        </w:r>
-        <w:r>
-          <w:instrText xml:space="preserve"> PAGE   \* MERGEFORMAT </w:instrText>
-        </w:r>
-        <w:r>
-          <w:fldChar w:fldCharType="separate"/>
-        </w:r>
+  <w:sdt>
+    <w:sdtPr>
+      <w:id w:val="1007712949"/>
+      <w:docPartObj>
+        <w:docPartGallery w:val="Page Numbers (Bottom of Page)"/>
+        <w:docPartUnique/>
+      </w:docPartObj>
+    </w:sdtPr>
+    <w:sdtEndPr/>
+    <w:sdtContent>
+      <w:p>
+        <w:pPr>
+          <w:pStyle w:val="Pidipagina"/>
+        </w:pPr>
         <w:r>
           <w:rPr>
             <w:noProof/>
+            <w:lang w:val="it-IT" w:eastAsia="it-IT"/>
           </w:rPr>
-          <w:t>14</w:t>
+          <mc:AlternateContent>
+            <mc:Choice Requires="wps">
+              <w:drawing>
+                <wp:anchor distT="0" distB="0" distL="114300" distR="114300" simplePos="0" relativeHeight="251659264" behindDoc="0" locked="0" layoutInCell="1" allowOverlap="1" wp14:anchorId="04575356" wp14:editId="2524AB70">
+                  <wp:simplePos x="0" y="0"/>
+                  <wp:positionH relativeFrom="page">
+                    <wp:align>right</wp:align>
+                  </wp:positionH>
+                  <wp:positionV relativeFrom="page">
+                    <wp:align>bottom</wp:align>
+                  </wp:positionV>
+                  <wp:extent cx="2125980" cy="2054860"/>
+                  <wp:effectExtent l="1270" t="0" r="6350" b="2540"/>
+                  <wp:wrapNone/>
+                  <wp:docPr id="654" name="Forma 13"/>
+                  <wp:cNvGraphicFramePr>
+                    <a:graphicFrameLocks xmlns:a="http://schemas.openxmlformats.org/drawingml/2006/main"/>
+                  </wp:cNvGraphicFramePr>
+                  <a:graphic xmlns:a="http://schemas.openxmlformats.org/drawingml/2006/main">
+                    <a:graphicData uri="http://schemas.microsoft.com/office/word/2010/wordprocessingShape">
+                      <wps:wsp>
+                        <wps:cNvSpPr>
+                          <a:spLocks noChangeArrowheads="1"/>
+                        </wps:cNvSpPr>
+                        <wps:spPr bwMode="auto">
+                          <a:xfrm>
+                            <a:off x="0" y="0"/>
+                            <a:ext cx="2125980" cy="2054860"/>
+                          </a:xfrm>
+                          <a:prstGeom prst="triangle">
+                            <a:avLst>
+                              <a:gd name="adj" fmla="val 100000"/>
+                            </a:avLst>
+                          </a:prstGeom>
+                          <a:solidFill>
+                            <a:srgbClr val="D2EAF1"/>
+                          </a:solidFill>
+                          <a:extLst>
+                            <a:ext uri="{91240B29-F687-4F45-9708-019B960494DF}">
+                              <a14:hiddenLine xmlns:a14="http://schemas.microsoft.com/office/drawing/2010/main" w="9525">
+                                <a:solidFill>
+                                  <a:srgbClr val="000000"/>
+                                </a:solidFill>
+                                <a:miter lim="800000"/>
+                                <a:headEnd/>
+                                <a:tailEnd/>
+                              </a14:hiddenLine>
+                            </a:ext>
+                          </a:extLst>
+                        </wps:spPr>
+                        <wps:txbx>
+                          <w:txbxContent>
+                            <w:p>
+                              <w:pPr>
+                                <w:jc w:val="center"/>
+                                <w:rPr>
+                                  <w:szCs w:val="72"/>
+                                </w:rPr>
+                              </w:pPr>
+                              <w:r>
+                                <w:rPr>
+                                  <w:rFonts w:eastAsiaTheme="minorEastAsia"/>
+                                  <w:sz w:val="22"/>
+                                  <w:szCs w:val="22"/>
+                                </w:rPr>
+                                <w:fldChar w:fldCharType="begin"/>
+                              </w:r>
+                              <w:r>
+                                <w:instrText>PAGE    \* MERGEFORMAT</w:instrText>
+                              </w:r>
+                              <w:r>
+                                <w:rPr>
+                                  <w:rFonts w:eastAsiaTheme="minorEastAsia"/>
+                                  <w:sz w:val="22"/>
+                                  <w:szCs w:val="22"/>
+                                </w:rPr>
+                                <w:fldChar w:fldCharType="separate"/>
+                              </w:r>
+                              <w:r>
+                                <w:rPr>
+                                  <w:rFonts w:asciiTheme="majorHAnsi" w:eastAsiaTheme="majorEastAsia" w:hAnsiTheme="majorHAnsi" w:cstheme="majorBidi"/>
+                                  <w:noProof/>
+                                  <w:color w:val="FFFFFF" w:themeColor="background1"/>
+                                  <w:sz w:val="72"/>
+                                  <w:szCs w:val="72"/>
+                                  <w:lang w:val="it-IT"/>
+                                </w:rPr>
+                                <w:t>14</w:t>
+                              </w:r>
+                              <w:r>
+                                <w:rPr>
+                                  <w:rFonts w:asciiTheme="majorHAnsi" w:eastAsiaTheme="majorEastAsia" w:hAnsiTheme="majorHAnsi" w:cstheme="majorBidi"/>
+                                  <w:color w:val="FFFFFF" w:themeColor="background1"/>
+                                  <w:sz w:val="72"/>
+                                  <w:szCs w:val="72"/>
+                                </w:rPr>
+                                <w:fldChar w:fldCharType="end"/>
+                              </w:r>
+                            </w:p>
+                          </w:txbxContent>
+                        </wps:txbx>
+                        <wps:bodyPr rot="0" vert="horz" wrap="square" lIns="91440" tIns="45720" rIns="91440" bIns="45720" anchor="t" anchorCtr="0" upright="1">
+                          <a:noAutofit/>
+                        </wps:bodyPr>
+                      </wps:wsp>
+                    </a:graphicData>
+                  </a:graphic>
+                  <wp14:sizeRelH relativeFrom="page">
+                    <wp14:pctWidth>0</wp14:pctWidth>
+                  </wp14:sizeRelH>
+                  <wp14:sizeRelV relativeFrom="page">
+                    <wp14:pctHeight>0</wp14:pctHeight>
+                  </wp14:sizeRelV>
+                </wp:anchor>
+              </w:drawing>
+            </mc:Choice>
+            <mc:Fallback>
+              <w:pict>
+                <v:shapetype id="_x0000_t5" coordsize="21600,21600" o:spt="5" adj="10800" path="m@0,l,21600r21600,xe">
+                  <v:stroke joinstyle="miter"/>
+                  <v:formulas>
+                    <v:f eqn="val #0"/>
+                    <v:f eqn="prod #0 1 2"/>
+                    <v:f eqn="sum @1 10800 0"/>
+                  </v:formulas>
+                  <v:path gradientshapeok="t" o:connecttype="custom" o:connectlocs="@0,0;@1,10800;0,21600;10800,21600;21600,21600;@2,10800" textboxrect="0,10800,10800,18000;5400,10800,16200,18000;10800,10800,21600,18000;0,7200,7200,21600;7200,7200,14400,21600;14400,7200,21600,21600"/>
+                  <v:handles>
+                    <v:h position="#0,topLeft" xrange="0,21600"/>
+                  </v:handles>
+                </v:shapetype>
+                <v:shape id="Forma 13" o:spid="_x0000_s1026" type="#_x0000_t5" style="position:absolute;margin-left:116.2pt;margin-top:0;width:167.4pt;height:161.8pt;z-index:251659264;visibility:visible;mso-wrap-style:square;mso-width-percent:0;mso-height-percent:0;mso-wrap-distance-left:9pt;mso-wrap-distance-top:0;mso-wrap-distance-right:9pt;mso-wrap-distance-bottom:0;mso-position-horizontal:right;mso-position-horizontal-relative:page;mso-position-vertical:bottom;mso-position-vertical-relative:page;mso-width-percent:0;mso-height-percent:0;mso-width-relative:page;mso-height-relative:page;v-text-anchor:top" o:gfxdata="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" adj="21600" fillcolor="#d2eaf1" stroked="f">
+                  <v:textbox>
+                    <w:txbxContent>
+                      <w:p>
+                        <w:pPr>
+                          <w:jc w:val="center"/>
+                          <w:rPr>
+                            <w:szCs w:val="72"/>
+                          </w:rPr>
+                        </w:pPr>
+                        <w:r>
+                          <w:rPr>
+                            <w:rFonts w:eastAsiaTheme="minorEastAsia"/>
+                            <w:sz w:val="22"/>
+                            <w:szCs w:val="22"/>
+                          </w:rPr>
+                          <w:fldChar w:fldCharType="begin"/>
+                        </w:r>
+                        <w:r>
+                          <w:instrText>PAGE    \* MERGEFORMAT</w:instrText>
+                        </w:r>
+                        <w:r>
+                          <w:rPr>
+                            <w:rFonts w:eastAsiaTheme="minorEastAsia"/>
+                            <w:sz w:val="22"/>
+                            <w:szCs w:val="22"/>
+                          </w:rPr>
+                          <w:fldChar w:fldCharType="separate"/>
+                        </w:r>
+                        <w:r>
+                          <w:rPr>
+                            <w:rFonts w:asciiTheme="majorHAnsi" w:eastAsiaTheme="majorEastAsia" w:hAnsiTheme="majorHAnsi" w:cstheme="majorBidi"/>
+                            <w:noProof/>
+                            <w:color w:val="FFFFFF" w:themeColor="background1"/>
+                            <w:sz w:val="72"/>
+                            <w:szCs w:val="72"/>
+                            <w:lang w:val="it-IT"/>
+                          </w:rPr>
+                          <w:t>14</w:t>
+                        </w:r>
+                        <w:r>
+                          <w:rPr>
+                            <w:rFonts w:asciiTheme="majorHAnsi" w:eastAsiaTheme="majorEastAsia" w:hAnsiTheme="majorHAnsi" w:cstheme="majorBidi"/>
+                            <w:color w:val="FFFFFF" w:themeColor="background1"/>
+                            <w:sz w:val="72"/>
+                            <w:szCs w:val="72"/>
+                          </w:rPr>
+                          <w:fldChar w:fldCharType="end"/>
+                        </w:r>
+                      </w:p>
+                    </w:txbxContent>
+                  </v:textbox>
+                  <w10:wrap anchorx="page" anchory="page"/>
+                </v:shape>
+              </w:pict>
+            </mc:Fallback>
+          </mc:AlternateContent>
         </w:r>
-        <w:r>
-          <w:rPr>
-            <w:noProof/>
-          </w:rPr>
-          <w:fldChar w:fldCharType="end"/>
-        </w:r>
-      </w:sdtContent>
-    </w:sdt>
-  </w:p>
+      </w:p>
+    </w:sdtContent>
+  </w:sdt>
 </w:ftr>
 </file>
 
@@ -5471,6 +6233,29 @@
       <w:szCs w:val="32"/>
     </w:rPr>
   </w:style>
+  <w:style w:type="paragraph" w:styleId="Titolo2">
+    <w:name w:val="heading 2"/>
+    <w:basedOn w:val="Normale"/>
+    <w:next w:val="Normale"/>
+    <w:link w:val="Titolo2Carattere"/>
+    <w:uiPriority w:val="1"/>
+    <w:qFormat/>
+    <w:rsid w:val="00215B89"/>
+    <w:pPr>
+      <w:keepNext/>
+      <w:keepLines/>
+      <w:spacing w:before="200" w:after="0"/>
+      <w:outlineLvl w:val="1"/>
+    </w:pPr>
+    <w:rPr>
+      <w:rFonts w:asciiTheme="majorHAnsi" w:eastAsiaTheme="majorEastAsia" w:hAnsiTheme="majorHAnsi" w:cstheme="majorBidi"/>
+      <w:b/>
+      <w:bCs/>
+      <w:color w:val="5C83B4" w:themeColor="accent1"/>
+      <w:sz w:val="26"/>
+      <w:szCs w:val="26"/>
+    </w:rPr>
+  </w:style>
   <w:style w:type="character" w:default="1" w:styleId="Carpredefinitoparagrafo">
     <w:name w:val="Default Paragraph Font"/>
     <w:uiPriority w:val="1"/>
@@ -5533,6 +6318,7 @@
     <w:name w:val="Title"/>
     <w:basedOn w:val="Normale"/>
     <w:link w:val="TitoloCarattere"/>
+    <w:autoRedefine/>
     <w:uiPriority w:val="4"/>
     <w:qFormat/>
     <w:pPr>
@@ -5610,7 +6396,6 @@
     <w:basedOn w:val="Normale"/>
     <w:link w:val="IntestazioneCarattere"/>
     <w:uiPriority w:val="99"/>
-    <w:semiHidden/>
     <w:unhideWhenUsed/>
     <w:pPr>
       <w:tabs>
@@ -5624,7 +6409,6 @@
     <w:basedOn w:val="Carpredefinitoparagrafo"/>
     <w:link w:val="Intestazione"/>
     <w:uiPriority w:val="99"/>
-    <w:semiHidden/>
     <w:rPr>
       <w:sz w:val="24"/>
       <w:szCs w:val="24"/>
@@ -5852,6 +6636,21 @@
       <w:szCs w:val="18"/>
     </w:rPr>
   </w:style>
+  <w:style w:type="character" w:customStyle="1" w:styleId="Titolo2Carattere">
+    <w:name w:val="Titolo 2 Carattere"/>
+    <w:basedOn w:val="Carpredefinitoparagrafo"/>
+    <w:link w:val="Titolo2"/>
+    <w:uiPriority w:val="1"/>
+    <w:rsid w:val="00215B89"/>
+    <w:rPr>
+      <w:rFonts w:asciiTheme="majorHAnsi" w:eastAsiaTheme="majorEastAsia" w:hAnsiTheme="majorHAnsi" w:cstheme="majorBidi"/>
+      <w:b/>
+      <w:bCs/>
+      <w:color w:val="5C83B4" w:themeColor="accent1"/>
+      <w:sz w:val="26"/>
+      <w:szCs w:val="26"/>
+    </w:rPr>
+  </w:style>
 </w:styles>
 </file>
 
@@ -6010,6 +6809,29 @@
       <w:szCs w:val="32"/>
     </w:rPr>
   </w:style>
+  <w:style w:type="paragraph" w:styleId="Titolo2">
+    <w:name w:val="heading 2"/>
+    <w:basedOn w:val="Normale"/>
+    <w:next w:val="Normale"/>
+    <w:link w:val="Titolo2Carattere"/>
+    <w:uiPriority w:val="1"/>
+    <w:qFormat/>
+    <w:rsid w:val="00215B89"/>
+    <w:pPr>
+      <w:keepNext/>
+      <w:keepLines/>
+      <w:spacing w:before="200" w:after="0"/>
+      <w:outlineLvl w:val="1"/>
+    </w:pPr>
+    <w:rPr>
+      <w:rFonts w:asciiTheme="majorHAnsi" w:eastAsiaTheme="majorEastAsia" w:hAnsiTheme="majorHAnsi" w:cstheme="majorBidi"/>
+      <w:b/>
+      <w:bCs/>
+      <w:color w:val="5C83B4" w:themeColor="accent1"/>
+      <w:sz w:val="26"/>
+      <w:szCs w:val="26"/>
+    </w:rPr>
+  </w:style>
   <w:style w:type="character" w:default="1" w:styleId="Carpredefinitoparagrafo">
     <w:name w:val="Default Paragraph Font"/>
     <w:uiPriority w:val="1"/>
@@ -6072,6 +6894,7 @@
     <w:name w:val="Title"/>
     <w:basedOn w:val="Normale"/>
     <w:link w:val="TitoloCarattere"/>
+    <w:autoRedefine/>
     <w:uiPriority w:val="4"/>
     <w:qFormat/>
     <w:pPr>
@@ -6149,7 +6972,6 @@
     <w:basedOn w:val="Normale"/>
     <w:link w:val="IntestazioneCarattere"/>
     <w:uiPriority w:val="99"/>
-    <w:semiHidden/>
     <w:unhideWhenUsed/>
     <w:pPr>
       <w:tabs>
@@ -6163,7 +6985,6 @@
     <w:basedOn w:val="Carpredefinitoparagrafo"/>
     <w:link w:val="Intestazione"/>
     <w:uiPriority w:val="99"/>
-    <w:semiHidden/>
     <w:rPr>
       <w:sz w:val="24"/>
       <w:szCs w:val="24"/>
@@ -6391,577 +7212,22 @@
       <w:szCs w:val="18"/>
     </w:rPr>
   </w:style>
-</w:styles>
-</file>
-
-<file path=word/glossary/document.xml><?xml version="1.0" encoding="utf-8"?>
-<w:glossaryDocument xmlns:wpc="http://schemas.microsoft.com/office/word/2010/wordprocessingCanvas" xmlns:mc="http://schemas.openxmlformats.org/markup-compatibility/2006" xmlns:o="urn:schemas-microsoft-com:office:office" xmlns:r="http://schemas.openxmlformats.org/officeDocument/2006/relationships" xmlns:m="http://schemas.openxmlformats.org/officeDocument/2006/math" xmlns:v="urn:schemas-microsoft-com:vml" xmlns:wp14="http://schemas.microsoft.com/office/word/2010/wordprocessingDrawing" xmlns:wp="http://schemas.openxmlformats.org/drawingml/2006/wordprocessingDrawing" xmlns:w10="urn:schemas-microsoft-com:office:word" xmlns:w="http://schemas.openxmlformats.org/wordprocessingml/2006/main" xmlns:w14="http://schemas.microsoft.com/office/word/2010/wordml" xmlns:wpg="http://schemas.microsoft.com/office/word/2010/wordprocessingGroup" xmlns:wpi="http://schemas.microsoft.com/office/word/2010/wordprocessingInk" xmlns:wne="http://schemas.microsoft.com/office/word/2006/wordml" xmlns:wps="http://schemas.microsoft.com/office/word/2010/wordprocessingShape" mc:Ignorable="w14 wp14"/>
-</file>
-
-<file path=word/glossary/fontTable.xml><?xml version="1.0" encoding="utf-8"?>
-<w:fonts xmlns:mc="http://schemas.openxmlformats.org/markup-compatibility/2006" xmlns:r="http://schemas.openxmlformats.org/officeDocument/2006/relationships" xmlns:w="http://schemas.openxmlformats.org/wordprocessingml/2006/main" xmlns:w14="http://schemas.microsoft.com/office/word/2010/wordml" mc:Ignorable="w14">
-  <w:font w:name="Symbol">
-    <w:panose1 w:val="05050102010706020507"/>
-    <w:charset w:val="02"/>
-    <w:family w:val="roman"/>
-    <w:pitch w:val="variable"/>
-    <w:sig w:usb0="00000000" w:usb1="10000000" w:usb2="00000000" w:usb3="00000000" w:csb0="80000000" w:csb1="00000000"/>
-  </w:font>
-  <w:font w:name="Times New Roman">
-    <w:panose1 w:val="02020603050405020304"/>
-    <w:charset w:val="00"/>
-    <w:family w:val="roman"/>
-    <w:pitch w:val="variable"/>
-    <w:sig w:usb0="E0002AFF" w:usb1="C0007841" w:usb2="00000009" w:usb3="00000000" w:csb0="000001FF" w:csb1="00000000"/>
-  </w:font>
-  <w:font w:name="Courier New">
-    <w:panose1 w:val="02070309020205020404"/>
-    <w:charset w:val="00"/>
-    <w:family w:val="modern"/>
-    <w:pitch w:val="fixed"/>
-    <w:sig w:usb0="E0002AFF" w:usb1="C0007843" w:usb2="00000009" w:usb3="00000000" w:csb0="000001FF" w:csb1="00000000"/>
-  </w:font>
-  <w:font w:name="Wingdings">
-    <w:panose1 w:val="05000000000000000000"/>
-    <w:charset w:val="02"/>
-    <w:family w:val="auto"/>
-    <w:pitch w:val="variable"/>
-    <w:sig w:usb0="00000000" w:usb1="10000000" w:usb2="00000000" w:usb3="00000000" w:csb0="80000000" w:csb1="00000000"/>
-  </w:font>
-  <w:font w:name="Calibri">
-    <w:panose1 w:val="020F0502020204030204"/>
-    <w:charset w:val="00"/>
-    <w:family w:val="swiss"/>
-    <w:pitch w:val="variable"/>
-    <w:sig w:usb0="E00002FF" w:usb1="4000ACFF" w:usb2="00000001" w:usb3="00000000" w:csb0="0000019F" w:csb1="00000000"/>
-  </w:font>
-  <w:font w:name="Cambria">
-    <w:panose1 w:val="02040503050406030204"/>
-    <w:charset w:val="00"/>
-    <w:family w:val="roman"/>
-    <w:pitch w:val="variable"/>
-    <w:sig w:usb0="E00002FF" w:usb1="400004FF" w:usb2="00000000" w:usb3="00000000" w:csb0="0000019F" w:csb1="00000000"/>
-  </w:font>
-  <w:font w:name="MS Gothic">
-    <w:altName w:val="ＭＳ ゴシック"/>
-    <w:panose1 w:val="020B0609070205080204"/>
-    <w:charset w:val="80"/>
-    <w:family w:val="modern"/>
-    <w:pitch w:val="fixed"/>
-    <w:sig w:usb0="E00002FF" w:usb1="6AC7FDFB" w:usb2="00000012" w:usb3="00000000" w:csb0="0002009F" w:csb1="00000000"/>
-  </w:font>
-  <w:font w:name="Tahoma">
-    <w:panose1 w:val="020B0604030504040204"/>
-    <w:charset w:val="00"/>
-    <w:family w:val="swiss"/>
-    <w:notTrueType/>
-    <w:pitch w:val="variable"/>
-    <w:sig w:usb0="00000003" w:usb1="00000000" w:usb2="00000000" w:usb3="00000000" w:csb0="00000001" w:csb1="00000000"/>
-  </w:font>
-  <w:font w:name="MS Mincho">
-    <w:altName w:val="ＭＳ 明朝"/>
-    <w:panose1 w:val="02020609040205080304"/>
-    <w:charset w:val="80"/>
-    <w:family w:val="modern"/>
-    <w:pitch w:val="fixed"/>
-    <w:sig w:usb0="E00002FF" w:usb1="6AC7FDFB" w:usb2="00000012" w:usb3="00000000" w:csb0="0002009F" w:csb1="00000000"/>
-  </w:font>
-  <w:font w:name="Helvetica">
-    <w:panose1 w:val="020B0604020202020204"/>
-    <w:charset w:val="00"/>
-    <w:family w:val="swiss"/>
-    <w:pitch w:val="variable"/>
-    <w:sig w:usb0="E0002AFF" w:usb1="C0007843" w:usb2="00000009" w:usb3="00000000" w:csb0="000001FF" w:csb1="00000000"/>
-  </w:font>
-</w:fonts>
-</file>
-
-<file path=word/glossary/settings.xml><?xml version="1.0" encoding="utf-8"?>
-<w:settings xmlns:mc="http://schemas.openxmlformats.org/markup-compatibility/2006" xmlns:o="urn:schemas-microsoft-com:office:office" xmlns:r="http://schemas.openxmlformats.org/officeDocument/2006/relationships" xmlns:m="http://schemas.openxmlformats.org/officeDocument/2006/math" xmlns:v="urn:schemas-microsoft-com:vml" xmlns:w10="urn:schemas-microsoft-com:office:word" xmlns:w="http://schemas.openxmlformats.org/wordprocessingml/2006/main" xmlns:w14="http://schemas.microsoft.com/office/word/2010/wordml" xmlns:sl="http://schemas.openxmlformats.org/schemaLibrary/2006/main" mc:Ignorable="w14">
-  <w:view w:val="normal"/>
-  <w:defaultTabStop w:val="720"/>
-  <w:hyphenationZone w:val="283"/>
-  <w:characterSpacingControl w:val="doNotCompress"/>
-  <w:compat>
-    <w:useFELayout/>
-    <w:compatSetting w:name="compatibilityMode" w:uri="http://schemas.microsoft.com/office/word" w:val="14"/>
-    <w:compatSetting w:name="overrideTableStyleFontSizeAndJustification" w:uri="http://schemas.microsoft.com/office/word" w:val="1"/>
-    <w:compatSetting w:name="enableOpenTypeFeatures" w:uri="http://schemas.microsoft.com/office/word" w:val="1"/>
-    <w:compatSetting w:name="doNotFlipMirrorIndents" w:uri="http://schemas.microsoft.com/office/word" w:val="1"/>
-  </w:compat>
-  <w:rsids>
-    <w:rsidRoot w:val="00B17035"/>
-    <w:rsid w:val="002E197F"/>
-    <w:rsid w:val="009F1DAB"/>
-    <w:rsid w:val="00A81C75"/>
-    <w:rsid w:val="00B17035"/>
-    <w:rsid w:val="00DE3DDF"/>
-    <w:rsid w:val="00E72329"/>
-  </w:rsids>
-  <m:mathPr>
-    <m:mathFont m:val="Cambria Math"/>
-    <m:brkBin m:val="before"/>
-    <m:brkBinSub m:val="--"/>
-    <m:smallFrac m:val="0"/>
-    <m:dispDef/>
-    <m:lMargin m:val="0"/>
-    <m:rMargin m:val="0"/>
-    <m:defJc m:val="centerGroup"/>
-    <m:wrapIndent m:val="1440"/>
-    <m:intLim m:val="subSup"/>
-    <m:naryLim m:val="undOvr"/>
-  </m:mathPr>
-  <w:themeFontLang w:val="en-US" w:eastAsia="ja-JP"/>
-  <w:clrSchemeMapping w:bg1="light1" w:t1="dark1" w:bg2="light2" w:t2="dark2" w:accent1="accent1" w:accent2="accent2" w:accent3="accent3" w:accent4="accent4" w:accent5="accent5" w:accent6="accent6" w:hyperlink="hyperlink" w:followedHyperlink="followedHyperlink"/>
-  <w:doNotAutoCompressPictures/>
-  <w:decimalSymbol w:val=","/>
-  <w:listSeparator w:val=";"/>
-  <w14:defaultImageDpi w14:val="300"/>
-</w:settings>
-</file>
-
-<file path=word/glossary/styles.xml><?xml version="1.0" encoding="utf-8"?>
-<w:styles xmlns:mc="http://schemas.openxmlformats.org/markup-compatibility/2006" xmlns:r="http://schemas.openxmlformats.org/officeDocument/2006/relationships" xmlns:w="http://schemas.openxmlformats.org/wordprocessingml/2006/main" xmlns:w14="http://schemas.microsoft.com/office/word/2010/wordml" mc:Ignorable="w14">
-  <w:docDefaults>
-    <w:rPrDefault>
-      <w:rPr>
-        <w:rFonts w:asciiTheme="minorHAnsi" w:eastAsiaTheme="minorEastAsia" w:hAnsiTheme="minorHAnsi" w:cstheme="minorBidi"/>
-        <w:sz w:val="24"/>
-        <w:szCs w:val="24"/>
-        <w:lang w:val="en-US" w:eastAsia="ja-JP" w:bidi="ar-SA"/>
-      </w:rPr>
-    </w:rPrDefault>
-    <w:pPrDefault/>
-  </w:docDefaults>
-  <w:latentStyles w:defLockedState="0" w:defUIPriority="99" w:defSemiHidden="1" w:defUnhideWhenUsed="1" w:defQFormat="0" w:count="267">
-    <w:lsdException w:name="Normal" w:semiHidden="0" w:uiPriority="0" w:unhideWhenUsed="0" w:qFormat="1"/>
-    <w:lsdException w:name="heading 1" w:semiHidden="0" w:uiPriority="9" w:unhideWhenUsed="0" w:qFormat="1"/>
-    <w:lsdException w:name="heading 2" w:uiPriority="9" w:qFormat="1"/>
-    <w:lsdException w:name="heading 3" w:uiPriority="9" w:qFormat="1"/>
-    <w:lsdException w:name="heading 4" w:uiPriority="9" w:qFormat="1"/>
-    <w:lsdException w:name="heading 5" w:uiPriority="9" w:qFormat="1"/>
-    <w:lsdException w:name="heading 6" w:uiPriority="9" w:qFormat="1"/>
-    <w:lsdException w:name="heading 7" w:uiPriority="9" w:qFormat="1"/>
-    <w:lsdException w:name="heading 8" w:uiPriority="9" w:qFormat="1"/>
-    <w:lsdException w:name="heading 9" w:uiPriority="9" w:qFormat="1"/>
-    <w:lsdException w:name="toc 1" w:uiPriority="39"/>
-    <w:lsdException w:name="toc 2" w:uiPriority="39"/>
-    <w:lsdException w:name="toc 3" w:uiPriority="39"/>
-    <w:lsdException w:name="toc 4" w:uiPriority="39"/>
-    <w:lsdException w:name="toc 5" w:uiPriority="39"/>
-    <w:lsdException w:name="toc 6" w:uiPriority="39"/>
-    <w:lsdException w:name="toc 7" w:uiPriority="39"/>
-    <w:lsdException w:name="toc 8" w:uiPriority="39"/>
-    <w:lsdException w:name="toc 9" w:uiPriority="39"/>
-    <w:lsdException w:name="caption" w:uiPriority="35" w:qFormat="1"/>
-    <w:lsdException w:name="Title" w:semiHidden="0" w:uiPriority="10" w:unhideWhenUsed="0" w:qFormat="1"/>
-    <w:lsdException w:name="Default Paragraph Font" w:uiPriority="1"/>
-    <w:lsdException w:name="Subtitle" w:semiHidden="0" w:uiPriority="11" w:unhideWhenUsed="0" w:qFormat="1"/>
-    <w:lsdException w:name="Strong" w:semiHidden="0" w:uiPriority="22" w:unhideWhenUsed="0" w:qFormat="1"/>
-    <w:lsdException w:name="Emphasis" w:semiHidden="0" w:uiPriority="20" w:unhideWhenUsed="0" w:qFormat="1"/>
-    <w:lsdException w:name="Table Grid" w:semiHidden="0" w:uiPriority="59" w:unhideWhenUsed="0"/>
-    <w:lsdException w:name="Placeholder Text" w:unhideWhenUsed="0"/>
-    <w:lsdException w:name="No Spacing" w:semiHidden="0" w:uiPriority="1" w:unhideWhenUsed="0" w:qFormat="1"/>
-    <w:lsdException w:name="Light Shading" w:semiHidden="0" w:uiPriority="60" w:unhideWhenUsed="0"/>
-    <w:lsdException w:name="Light List" w:semiHidden="0" w:uiPriority="61" w:unhideWhenUsed="0"/>
-    <w:lsdException w:name="Light Grid" w:semiHidden="0" w:uiPriority="62" w:unhideWhenUsed="0"/>
-    <w:lsdException w:name="Medium Shading 1" w:semiHidden="0" w:uiPriority="63" w:unhideWhenUsed="0"/>
-    <w:lsdException w:name="Medium Shading 2" w:semiHidden="0" w:uiPriority="64" w:unhideWhenUsed="0"/>
-    <w:lsdException w:name="Medium List 1" w:semiHidden="0" w:uiPriority="65" w:unhideWhenUsed="0"/>
-    <w:lsdException w:name="Medium List 2" w:semiHidden="0" w:uiPriority="66" w:unhideWhenUsed="0"/>
-    <w:lsdException w:name="Medium Grid 1" w:semiHidden="0" w:uiPriority="67" w:unhideWhenUsed="0"/>
-    <w:lsdException w:name="Medium Grid 2" w:semiHidden="0" w:uiPriority="68" w:unhideWhenUsed="0"/>
-    <w:lsdException w:name="Medium Grid 3" w:semiHidden="0" w:uiPriority="69" w:unhideWhenUsed="0"/>
-    <w:lsdException w:name="Dark List" w:semiHidden="0" w:uiPriority="70" w:unhideWhenUsed="0"/>
-    <w:lsdException w:name="Colorful Shading" w:semiHidden="0" w:uiPriority="71" w:unhideWhenUsed="0"/>
-    <w:lsdException w:name="Colorful List" w:semiHidden="0" w:uiPriority="72" w:unhideWhenUsed="0"/>
-    <w:lsdException w:name="Colorful Grid" w:semiHidden="0" w:uiPriority="73" w:unhideWhenUsed="0"/>
-    <w:lsdException w:name="Light Shading Accent 1" w:semiHidden="0" w:uiPriority="60" w:unhideWhenUsed="0"/>
-    <w:lsdException w:name="Light List Accent 1" w:semiHidden="0" w:uiPriority="61" w:unhideWhenUsed="0"/>
-    <w:lsdException w:name="Light Grid Accent 1" w:semiHidden="0" w:uiPriority="62" w:unhideWhenUsed="0"/>
-    <w:lsdException w:name="Medium Shading 1 Accent 1" w:semiHidden="0" w:uiPriority="63" w:unhideWhenUsed="0"/>
-    <w:lsdException w:name="Medium Shading 2 Accent 1" w:semiHidden="0" w:uiPriority="64" w:unhideWhenUsed="0"/>
-    <w:lsdException w:name="Medium List 1 Accent 1" w:semiHidden="0" w:uiPriority="65" w:unhideWhenUsed="0"/>
-    <w:lsdException w:name="Revision" w:unhideWhenUsed="0"/>
-    <w:lsdException w:name="List Paragraph" w:semiHidden="0" w:uiPriority="34" w:unhideWhenUsed="0" w:qFormat="1"/>
-    <w:lsdException w:name="Quote" w:semiHidden="0" w:uiPriority="29" w:unhideWhenUsed="0" w:qFormat="1"/>
-    <w:lsdException w:name="Intense Quote" w:semiHidden="0" w:uiPriority="30" w:unhideWhenUsed="0" w:qFormat="1"/>
-    <w:lsdException w:name="Medium List 2 Accent 1" w:semiHidden="0" w:uiPriority="66" w:unhideWhenUsed="0"/>
-    <w:lsdException w:name="Medium Grid 1 Accent 1" w:semiHidden="0" w:uiPriority="67" w:unhideWhenUsed="0"/>
-    <w:lsdException w:name="Medium Grid 2 Accent 1" w:semiHidden="0" w:uiPriority="68" w:unhideWhenUsed="0"/>
-    <w:lsdException w:name="Medium Grid 3 Accent 1" w:semiHidden="0" w:uiPriority="69" w:unhideWhenUsed="0"/>
-    <w:lsdException w:name="Dark List Accent 1" w:semiHidden="0" w:uiPriority="70" w:unhideWhenUsed="0"/>
-    <w:lsdException w:name="Colorful Shading Accent 1" w:semiHidden="0" w:uiPriority="71" w:unhideWhenUsed="0"/>
-    <w:lsdException w:name="Colorful List Accent 1" w:semiHidden="0" w:uiPriority="72" w:unhideWhenUsed="0"/>
-    <w:lsdException w:name="Colorful Grid Accent 1" w:semiHidden="0" w:uiPriority="73" w:unhideWhenUsed="0"/>
-    <w:lsdException w:name="Light Shading Accent 2" w:semiHidden="0" w:uiPriority="60" w:unhideWhenUsed="0"/>
-    <w:lsdException w:name="Light List Accent 2" w:semiHidden="0" w:uiPriority="61" w:unhideWhenUsed="0"/>
-    <w:lsdException w:name="Light Grid Accent 2" w:semiHidden="0" w:uiPriority="62" w:unhideWhenUsed="0"/>
-    <w:lsdException w:name="Medium Shading 1 Accent 2" w:semiHidden="0" w:uiPriority="63" w:unhideWhenUsed="0"/>
-    <w:lsdException w:name="Medium Shading 2 Accent 2" w:semiHidden="0" w:uiPriority="64" w:unhideWhenUsed="0"/>
-    <w:lsdException w:name="Medium List 1 Accent 2" w:semiHidden="0" w:uiPriority="65" w:unhideWhenUsed="0"/>
-    <w:lsdException w:name="Medium List 2 Accent 2" w:semiHidden="0" w:uiPriority="66" w:unhideWhenUsed="0"/>
-    <w:lsdException w:name="Medium Grid 1 Accent 2" w:semiHidden="0" w:uiPriority="67" w:unhideWhenUsed="0"/>
-    <w:lsdException w:name="Medium Grid 2 Accent 2" w:semiHidden="0" w:uiPriority="68" w:unhideWhenUsed="0"/>
-    <w:lsdException w:name="Medium Grid 3 Accent 2" w:semiHidden="0" w:uiPriority="69" w:unhideWhenUsed="0"/>
-    <w:lsdException w:name="Dark List Accent 2" w:semiHidden="0" w:uiPriority="70" w:unhideWhenUsed="0"/>
-    <w:lsdException w:name="Colorful Shading Accent 2" w:semiHidden="0" w:uiPriority="71" w:unhideWhenUsed="0"/>
-    <w:lsdException w:name="Colorful List Accent 2" w:semiHidden="0" w:uiPriority="72" w:unhideWhenUsed="0"/>
-    <w:lsdException w:name="Colorful Grid Accent 2" w:semiHidden="0" w:uiPriority="73" w:unhideWhenUsed="0"/>
-    <w:lsdException w:name="Light Shading Accent 3" w:semiHidden="0" w:uiPriority="60" w:unhideWhenUsed="0"/>
-    <w:lsdException w:name="Light List Accent 3" w:semiHidden="0" w:uiPriority="61" w:unhideWhenUsed="0"/>
-    <w:lsdException w:name="Light Grid Accent 3" w:semiHidden="0" w:uiPriority="62" w:unhideWhenUsed="0"/>
-    <w:lsdException w:name="Medium Shading 1 Accent 3" w:semiHidden="0" w:uiPriority="63" w:unhideWhenUsed="0"/>
-    <w:lsdException w:name="Medium Shading 2 Accent 3" w:semiHidden="0" w:uiPriority="64" w:unhideWhenUsed="0"/>
-    <w:lsdException w:name="Medium List 1 Accent 3" w:semiHidden="0" w:uiPriority="65" w:unhideWhenUsed="0"/>
-    <w:lsdException w:name="Medium List 2 Accent 3" w:semiHidden="0" w:uiPriority="66" w:unhideWhenUsed="0"/>
-    <w:lsdException w:name="Medium Grid 1 Accent 3" w:semiHidden="0" w:uiPriority="67" w:unhideWhenUsed="0"/>
-    <w:lsdException w:name="Medium Grid 2 Accent 3" w:semiHidden="0" w:uiPriority="68" w:unhideWhenUsed="0"/>
-    <w:lsdException w:name="Medium Grid 3 Accent 3" w:semiHidden="0" w:uiPriority="69" w:unhideWhenUsed="0"/>
-    <w:lsdException w:name="Dark List Accent 3" w:semiHidden="0" w:uiPriority="70" w:unhideWhenUsed="0"/>
-    <w:lsdException w:name="Colorful Shading Accent 3" w:semiHidden="0" w:uiPriority="71" w:unhideWhenUsed="0"/>
-    <w:lsdException w:name="Colorful List Accent 3" w:semiHidden="0" w:uiPriority="72" w:unhideWhenUsed="0"/>
-    <w:lsdException w:name="Colorful Grid Accent 3" w:semiHidden="0" w:uiPriority="73" w:unhideWhenUsed="0"/>
-    <w:lsdException w:name="Light Shading Accent 4" w:semiHidden="0" w:uiPriority="60" w:unhideWhenUsed="0"/>
-    <w:lsdException w:name="Light List Accent 4" w:semiHidden="0" w:uiPriority="61" w:unhideWhenUsed="0"/>
-    <w:lsdException w:name="Light Grid Accent 4" w:semiHidden="0" w:uiPriority="62" w:unhideWhenUsed="0"/>
-    <w:lsdException w:name="Medium Shading 1 Accent 4" w:semiHidden="0" w:uiPriority="63" w:unhideWhenUsed="0"/>
-    <w:lsdException w:name="Medium Shading 2 Accent 4" w:semiHidden="0" w:uiPriority="64" w:unhideWhenUsed="0"/>
-    <w:lsdException w:name="Medium List 1 Accent 4" w:semiHidden="0" w:uiPriority="65" w:unhideWhenUsed="0"/>
-    <w:lsdException w:name="Medium List 2 Accent 4" w:semiHidden="0" w:uiPriority="66" w:unhideWhenUsed="0"/>
-    <w:lsdException w:name="Medium Grid 1 Accent 4" w:semiHidden="0" w:uiPriority="67" w:unhideWhenUsed="0"/>
-    <w:lsdException w:name="Medium Grid 2 Accent 4" w:semiHidden="0" w:uiPriority="68" w:unhideWhenUsed="0"/>
-    <w:lsdException w:name="Medium Grid 3 Accent 4" w:semiHidden="0" w:uiPriority="69" w:unhideWhenUsed="0"/>
-    <w:lsdException w:name="Dark List Accent 4" w:semiHidden="0" w:uiPriority="70" w:unhideWhenUsed="0"/>
-    <w:lsdException w:name="Colorful Shading Accent 4" w:semiHidden="0" w:uiPriority="71" w:unhideWhenUsed="0"/>
-    <w:lsdException w:name="Colorful List Accent 4" w:semiHidden="0" w:uiPriority="72" w:unhideWhenUsed="0"/>
-    <w:lsdException w:name="Colorful Grid Accent 4" w:semiHidden="0" w:uiPriority="73" w:unhideWhenUsed="0"/>
-    <w:lsdException w:name="Light Shading Accent 5" w:semiHidden="0" w:uiPriority="60" w:unhideWhenUsed="0"/>
-    <w:lsdException w:name="Light List Accent 5" w:semiHidden="0" w:uiPriority="61" w:unhideWhenUsed="0"/>
-    <w:lsdException w:name="Light Grid Accent 5" w:semiHidden="0" w:uiPriority="62" w:unhideWhenUsed="0"/>
-    <w:lsdException w:name="Medium Shading 1 Accent 5" w:semiHidden="0" w:uiPriority="63" w:unhideWhenUsed="0"/>
-    <w:lsdException w:name="Medium Shading 2 Accent 5" w:semiHidden="0" w:uiPriority="64" w:unhideWhenUsed="0"/>
-    <w:lsdException w:name="Medium List 1 Accent 5" w:semiHidden="0" w:uiPriority="65" w:unhideWhenUsed="0"/>
-    <w:lsdException w:name="Medium List 2 Accent 5" w:semiHidden="0" w:uiPriority="66" w:unhideWhenUsed="0"/>
-    <w:lsdException w:name="Medium Grid 1 Accent 5" w:semiHidden="0" w:uiPriority="67" w:unhideWhenUsed="0"/>
-    <w:lsdException w:name="Medium Grid 2 Accent 5" w:semiHidden="0" w:uiPriority="68" w:unhideWhenUsed="0"/>
-    <w:lsdException w:name="Medium Grid 3 Accent 5" w:semiHidden="0" w:uiPriority="69" w:unhideWhenUsed="0"/>
-    <w:lsdException w:name="Dark List Accent 5" w:semiHidden="0" w:uiPriority="70" w:unhideWhenUsed="0"/>
-    <w:lsdException w:name="Colorful Shading Accent 5" w:semiHidden="0" w:uiPriority="71" w:unhideWhenUsed="0"/>
-    <w:lsdException w:name="Colorful List Accent 5" w:semiHidden="0" w:uiPriority="72" w:unhideWhenUsed="0"/>
-    <w:lsdException w:name="Colorful Grid Accent 5" w:semiHidden="0" w:uiPriority="73" w:unhideWhenUsed="0"/>
-    <w:lsdException w:name="Light Shading Accent 6" w:semiHidden="0" w:uiPriority="60" w:unhideWhenUsed="0"/>
-    <w:lsdException w:name="Light List Accent 6" w:semiHidden="0" w:uiPriority="61" w:unhideWhenUsed="0"/>
-    <w:lsdException w:name="Light Grid Accent 6" w:semiHidden="0" w:uiPriority="62" w:unhideWhenUsed="0"/>
-    <w:lsdException w:name="Medium Shading 1 Accent 6" w:semiHidden="0" w:uiPriority="63" w:unhideWhenUsed="0"/>
-    <w:lsdException w:name="Medium Shading 2 Accent 6" w:semiHidden="0" w:uiPriority="64" w:unhideWhenUsed="0"/>
-    <w:lsdException w:name="Medium List 1 Accent 6" w:semiHidden="0" w:uiPriority="65" w:unhideWhenUsed="0"/>
-    <w:lsdException w:name="Medium List 2 Accent 6" w:semiHidden="0" w:uiPriority="66" w:unhideWhenUsed="0"/>
-    <w:lsdException w:name="Medium Grid 1 Accent 6" w:semiHidden="0" w:uiPriority="67" w:unhideWhenUsed="0"/>
-    <w:lsdException w:name="Medium Grid 2 Accent 6" w:semiHidden="0" w:uiPriority="68" w:unhideWhenUsed="0"/>
-    <w:lsdException w:name="Medium Grid 3 Accent 6" w:semiHidden="0" w:uiPriority="69" w:unhideWhenUsed="0"/>
-    <w:lsdException w:name="Dark List Accent 6" w:semiHidden="0" w:uiPriority="70" w:unhideWhenUsed="0"/>
-    <w:lsdException w:name="Colorful Shading Accent 6" w:semiHidden="0" w:uiPriority="71" w:unhideWhenUsed="0"/>
-    <w:lsdException w:name="Colorful List Accent 6" w:semiHidden="0" w:uiPriority="72" w:unhideWhenUsed="0"/>
-    <w:lsdException w:name="Colorful Grid Accent 6" w:semiHidden="0" w:uiPriority="73" w:unhideWhenUsed="0"/>
-    <w:lsdException w:name="Subtle Emphasis" w:semiHidden="0" w:uiPriority="19" w:unhideWhenUsed="0" w:qFormat="1"/>
-    <w:lsdException w:name="Intense Emphasis" w:semiHidden="0" w:uiPriority="21" w:unhideWhenUsed="0" w:qFormat="1"/>
-    <w:lsdException w:name="Subtle Reference" w:semiHidden="0" w:uiPriority="31" w:unhideWhenUsed="0" w:qFormat="1"/>
-    <w:lsdException w:name="Intense Reference" w:semiHidden="0" w:uiPriority="32" w:unhideWhenUsed="0" w:qFormat="1"/>
-    <w:lsdException w:name="Book Title" w:semiHidden="0" w:uiPriority="33" w:unhideWhenUsed="0" w:qFormat="1"/>
-    <w:lsdException w:name="Bibliography" w:uiPriority="37"/>
-    <w:lsdException w:name="TOC Heading" w:uiPriority="39" w:qFormat="1"/>
-  </w:latentStyles>
-  <w:style w:type="paragraph" w:default="1" w:styleId="Normale">
-    <w:name w:val="Normal"/>
-    <w:qFormat/>
-  </w:style>
-  <w:style w:type="character" w:default="1" w:styleId="Carpredefinitoparagrafo">
-    <w:name w:val="Default Paragraph Font"/>
+  <w:style w:type="character" w:customStyle="1" w:styleId="Titolo2Carattere">
+    <w:name w:val="Titolo 2 Carattere"/>
+    <w:basedOn w:val="Carpredefinitoparagrafo"/>
+    <w:link w:val="Titolo2"/>
     <w:uiPriority w:val="1"/>
-    <w:semiHidden/>
-    <w:unhideWhenUsed/>
-  </w:style>
-  <w:style w:type="table" w:default="1" w:styleId="Tabellanormale">
-    <w:name w:val="Normal Table"/>
-    <w:uiPriority w:val="99"/>
-    <w:semiHidden/>
-    <w:unhideWhenUsed/>
-    <w:tblPr>
-      <w:tblInd w:w="0" w:type="dxa"/>
-      <w:tblCellMar>
-        <w:top w:w="0" w:type="dxa"/>
-        <w:left w:w="108" w:type="dxa"/>
-        <w:bottom w:w="0" w:type="dxa"/>
-        <w:right w:w="108" w:type="dxa"/>
-      </w:tblCellMar>
-    </w:tblPr>
-  </w:style>
-  <w:style w:type="numbering" w:default="1" w:styleId="Nessunelenco">
-    <w:name w:val="No List"/>
-    <w:uiPriority w:val="99"/>
-    <w:semiHidden/>
-    <w:unhideWhenUsed/>
-  </w:style>
-  <w:style w:type="character" w:styleId="Testosegnaposto">
-    <w:name w:val="Placeholder Text"/>
-    <w:basedOn w:val="Carpredefinitoparagrafo"/>
-    <w:uiPriority w:val="99"/>
-    <w:unhideWhenUsed/>
-  </w:style>
-  <w:style w:type="paragraph" w:customStyle="1" w:styleId="33552B9297B6B643AF089FE78D0E78B5">
-    <w:name w:val="33552B9297B6B643AF089FE78D0E78B5"/>
-  </w:style>
-  <w:style w:type="paragraph" w:customStyle="1" w:styleId="8138DAC0CAFC734AA1AEA2EDE7C0A5EF">
-    <w:name w:val="8138DAC0CAFC734AA1AEA2EDE7C0A5EF"/>
-  </w:style>
-  <w:style w:type="paragraph" w:customStyle="1" w:styleId="7C33AE154497444B8EC1D258D694A91E">
-    <w:name w:val="7C33AE154497444B8EC1D258D694A91E"/>
-  </w:style>
-  <w:style w:type="paragraph" w:customStyle="1" w:styleId="6D02B29FF4EE084698E439D021622709">
-    <w:name w:val="6D02B29FF4EE084698E439D021622709"/>
-  </w:style>
-  <w:style w:type="paragraph" w:customStyle="1" w:styleId="35EB517484EFD041929410321FC00593">
-    <w:name w:val="35EB517484EFD041929410321FC00593"/>
-  </w:style>
-  <w:style w:type="paragraph" w:customStyle="1" w:styleId="627037F13F17684A9BC70DF68E5C94E5">
-    <w:name w:val="627037F13F17684A9BC70DF68E5C94E5"/>
-  </w:style>
-  <w:style w:type="paragraph" w:customStyle="1" w:styleId="250B4A93F6B6B04E8E8F09C97B009C77">
-    <w:name w:val="250B4A93F6B6B04E8E8F09C97B009C77"/>
-  </w:style>
-  <w:style w:type="paragraph" w:customStyle="1" w:styleId="9DDB84C77D0AD74B83D3B65158A95E64">
-    <w:name w:val="9DDB84C77D0AD74B83D3B65158A95E64"/>
-  </w:style>
-  <w:style w:type="paragraph" w:customStyle="1" w:styleId="C61A3DB64FE7E14ABAB7DB9AF6E0D4E0">
-    <w:name w:val="C61A3DB64FE7E14ABAB7DB9AF6E0D4E0"/>
+    <w:rsid w:val="00215B89"/>
+    <w:rPr>
+      <w:rFonts w:asciiTheme="majorHAnsi" w:eastAsiaTheme="majorEastAsia" w:hAnsiTheme="majorHAnsi" w:cstheme="majorBidi"/>
+      <w:b/>
+      <w:bCs/>
+      <w:color w:val="5C83B4" w:themeColor="accent1"/>
+      <w:sz w:val="26"/>
+      <w:szCs w:val="26"/>
+    </w:rPr>
   </w:style>
 </w:styles>
-</file>
-
-<file path=word/glossary/stylesWithEffects.xml><?xml version="1.0" encoding="utf-8"?>
-<w:styles xmlns:wpc="http://schemas.microsoft.com/office/word/2010/wordprocessingCanvas" xmlns:mc="http://schemas.openxmlformats.org/markup-compatibility/2006" xmlns:o="urn:schemas-microsoft-com:office:office" xmlns:r="http://schemas.openxmlformats.org/officeDocument/2006/relationships" xmlns:m="http://schemas.openxmlformats.org/officeDocument/2006/math" xmlns:v="urn:schemas-microsoft-com:vml" xmlns:wp14="http://schemas.microsoft.com/office/word/2010/wordprocessingDrawing" xmlns:wp="http://schemas.openxmlformats.org/drawingml/2006/wordprocessingDrawing" xmlns:w10="urn:schemas-microsoft-com:office:word" xmlns:w="http://schemas.openxmlformats.org/wordprocessingml/2006/main" xmlns:w14="http://schemas.microsoft.com/office/word/2010/wordml" xmlns:wpg="http://schemas.microsoft.com/office/word/2010/wordprocessingGroup" xmlns:wpi="http://schemas.microsoft.com/office/word/2010/wordprocessingInk" xmlns:wne="http://schemas.microsoft.com/office/word/2006/wordml" xmlns:wps="http://schemas.microsoft.com/office/word/2010/wordprocessingShape" mc:Ignorable="w14 wp14">
-  <w:docDefaults>
-    <w:rPrDefault>
-      <w:rPr>
-        <w:rFonts w:asciiTheme="minorHAnsi" w:eastAsiaTheme="minorEastAsia" w:hAnsiTheme="minorHAnsi" w:cstheme="minorBidi"/>
-        <w:sz w:val="24"/>
-        <w:szCs w:val="24"/>
-        <w:lang w:val="en-US" w:eastAsia="ja-JP" w:bidi="ar-SA"/>
-      </w:rPr>
-    </w:rPrDefault>
-    <w:pPrDefault/>
-  </w:docDefaults>
-  <w:latentStyles w:defLockedState="0" w:defUIPriority="99" w:defSemiHidden="1" w:defUnhideWhenUsed="1" w:defQFormat="0" w:count="267">
-    <w:lsdException w:name="Normal" w:semiHidden="0" w:uiPriority="0" w:unhideWhenUsed="0" w:qFormat="1"/>
-    <w:lsdException w:name="heading 1" w:semiHidden="0" w:uiPriority="9" w:unhideWhenUsed="0" w:qFormat="1"/>
-    <w:lsdException w:name="heading 2" w:uiPriority="9" w:qFormat="1"/>
-    <w:lsdException w:name="heading 3" w:uiPriority="9" w:qFormat="1"/>
-    <w:lsdException w:name="heading 4" w:uiPriority="9" w:qFormat="1"/>
-    <w:lsdException w:name="heading 5" w:uiPriority="9" w:qFormat="1"/>
-    <w:lsdException w:name="heading 6" w:uiPriority="9" w:qFormat="1"/>
-    <w:lsdException w:name="heading 7" w:uiPriority="9" w:qFormat="1"/>
-    <w:lsdException w:name="heading 8" w:uiPriority="9" w:qFormat="1"/>
-    <w:lsdException w:name="heading 9" w:uiPriority="9" w:qFormat="1"/>
-    <w:lsdException w:name="toc 1" w:uiPriority="39"/>
-    <w:lsdException w:name="toc 2" w:uiPriority="39"/>
-    <w:lsdException w:name="toc 3" w:uiPriority="39"/>
-    <w:lsdException w:name="toc 4" w:uiPriority="39"/>
-    <w:lsdException w:name="toc 5" w:uiPriority="39"/>
-    <w:lsdException w:name="toc 6" w:uiPriority="39"/>
-    <w:lsdException w:name="toc 7" w:uiPriority="39"/>
-    <w:lsdException w:name="toc 8" w:uiPriority="39"/>
-    <w:lsdException w:name="toc 9" w:uiPriority="39"/>
-    <w:lsdException w:name="caption" w:uiPriority="35" w:qFormat="1"/>
-    <w:lsdException w:name="Title" w:semiHidden="0" w:uiPriority="10" w:unhideWhenUsed="0" w:qFormat="1"/>
-    <w:lsdException w:name="Default Paragraph Font" w:uiPriority="1"/>
-    <w:lsdException w:name="Subtitle" w:semiHidden="0" w:uiPriority="11" w:unhideWhenUsed="0" w:qFormat="1"/>
-    <w:lsdException w:name="Strong" w:semiHidden="0" w:uiPriority="22" w:unhideWhenUsed="0" w:qFormat="1"/>
-    <w:lsdException w:name="Emphasis" w:semiHidden="0" w:uiPriority="20" w:unhideWhenUsed="0" w:qFormat="1"/>
-    <w:lsdException w:name="Table Grid" w:semiHidden="0" w:uiPriority="59" w:unhideWhenUsed="0"/>
-    <w:lsdException w:name="Placeholder Text" w:unhideWhenUsed="0"/>
-    <w:lsdException w:name="No Spacing" w:semiHidden="0" w:uiPriority="1" w:unhideWhenUsed="0" w:qFormat="1"/>
-    <w:lsdException w:name="Light Shading" w:semiHidden="0" w:uiPriority="60" w:unhideWhenUsed="0"/>
-    <w:lsdException w:name="Light List" w:semiHidden="0" w:uiPriority="61" w:unhideWhenUsed="0"/>
-    <w:lsdException w:name="Light Grid" w:semiHidden="0" w:uiPriority="62" w:unhideWhenUsed="0"/>
-    <w:lsdException w:name="Medium Shading 1" w:semiHidden="0" w:uiPriority="63" w:unhideWhenUsed="0"/>
-    <w:lsdException w:name="Medium Shading 2" w:semiHidden="0" w:uiPriority="64" w:unhideWhenUsed="0"/>
-    <w:lsdException w:name="Medium List 1" w:semiHidden="0" w:uiPriority="65" w:unhideWhenUsed="0"/>
-    <w:lsdException w:name="Medium List 2" w:semiHidden="0" w:uiPriority="66" w:unhideWhenUsed="0"/>
-    <w:lsdException w:name="Medium Grid 1" w:semiHidden="0" w:uiPriority="67" w:unhideWhenUsed="0"/>
-    <w:lsdException w:name="Medium Grid 2" w:semiHidden="0" w:uiPriority="68" w:unhideWhenUsed="0"/>
-    <w:lsdException w:name="Medium Grid 3" w:semiHidden="0" w:uiPriority="69" w:unhideWhenUsed="0"/>
-    <w:lsdException w:name="Dark List" w:semiHidden="0" w:uiPriority="70" w:unhideWhenUsed="0"/>
-    <w:lsdException w:name="Colorful Shading" w:semiHidden="0" w:uiPriority="71" w:unhideWhenUsed="0"/>
-    <w:lsdException w:name="Colorful List" w:semiHidden="0" w:uiPriority="72" w:unhideWhenUsed="0"/>
-    <w:lsdException w:name="Colorful Grid" w:semiHidden="0" w:uiPriority="73" w:unhideWhenUsed="0"/>
-    <w:lsdException w:name="Light Shading Accent 1" w:semiHidden="0" w:uiPriority="60" w:unhideWhenUsed="0"/>
-    <w:lsdException w:name="Light List Accent 1" w:semiHidden="0" w:uiPriority="61" w:unhideWhenUsed="0"/>
-    <w:lsdException w:name="Light Grid Accent 1" w:semiHidden="0" w:uiPriority="62" w:unhideWhenUsed="0"/>
-    <w:lsdException w:name="Medium Shading 1 Accent 1" w:semiHidden="0" w:uiPriority="63" w:unhideWhenUsed="0"/>
-    <w:lsdException w:name="Medium Shading 2 Accent 1" w:semiHidden="0" w:uiPriority="64" w:unhideWhenUsed="0"/>
-    <w:lsdException w:name="Medium List 1 Accent 1" w:semiHidden="0" w:uiPriority="65" w:unhideWhenUsed="0"/>
-    <w:lsdException w:name="Revision" w:unhideWhenUsed="0"/>
-    <w:lsdException w:name="List Paragraph" w:semiHidden="0" w:uiPriority="34" w:unhideWhenUsed="0" w:qFormat="1"/>
-    <w:lsdException w:name="Quote" w:semiHidden="0" w:uiPriority="29" w:unhideWhenUsed="0" w:qFormat="1"/>
-    <w:lsdException w:name="Intense Quote" w:semiHidden="0" w:uiPriority="30" w:unhideWhenUsed="0" w:qFormat="1"/>
-    <w:lsdException w:name="Medium List 2 Accent 1" w:semiHidden="0" w:uiPriority="66" w:unhideWhenUsed="0"/>
-    <w:lsdException w:name="Medium Grid 1 Accent 1" w:semiHidden="0" w:uiPriority="67" w:unhideWhenUsed="0"/>
-    <w:lsdException w:name="Medium Grid 2 Accent 1" w:semiHidden="0" w:uiPriority="68" w:unhideWhenUsed="0"/>
-    <w:lsdException w:name="Medium Grid 3 Accent 1" w:semiHidden="0" w:uiPriority="69" w:unhideWhenUsed="0"/>
-    <w:lsdException w:name="Dark List Accent 1" w:semiHidden="0" w:uiPriority="70" w:unhideWhenUsed="0"/>
-    <w:lsdException w:name="Colorful Shading Accent 1" w:semiHidden="0" w:uiPriority="71" w:unhideWhenUsed="0"/>
-    <w:lsdException w:name="Colorful List Accent 1" w:semiHidden="0" w:uiPriority="72" w:unhideWhenUsed="0"/>
-    <w:lsdException w:name="Colorful Grid Accent 1" w:semiHidden="0" w:uiPriority="73" w:unhideWhenUsed="0"/>
-    <w:lsdException w:name="Light Shading Accent 2" w:semiHidden="0" w:uiPriority="60" w:unhideWhenUsed="0"/>
-    <w:lsdException w:name="Light List Accent 2" w:semiHidden="0" w:uiPriority="61" w:unhideWhenUsed="0"/>
-    <w:lsdException w:name="Light Grid Accent 2" w:semiHidden="0" w:uiPriority="62" w:unhideWhenUsed="0"/>
-    <w:lsdException w:name="Medium Shading 1 Accent 2" w:semiHidden="0" w:uiPriority="63" w:unhideWhenUsed="0"/>
-    <w:lsdException w:name="Medium Shading 2 Accent 2" w:semiHidden="0" w:uiPriority="64" w:unhideWhenUsed="0"/>
-    <w:lsdException w:name="Medium List 1 Accent 2" w:semiHidden="0" w:uiPriority="65" w:unhideWhenUsed="0"/>
-    <w:lsdException w:name="Medium List 2 Accent 2" w:semiHidden="0" w:uiPriority="66" w:unhideWhenUsed="0"/>
-    <w:lsdException w:name="Medium Grid 1 Accent 2" w:semiHidden="0" w:uiPriority="67" w:unhideWhenUsed="0"/>
-    <w:lsdException w:name="Medium Grid 2 Accent 2" w:semiHidden="0" w:uiPriority="68" w:unhideWhenUsed="0"/>
-    <w:lsdException w:name="Medium Grid 3 Accent 2" w:semiHidden="0" w:uiPriority="69" w:unhideWhenUsed="0"/>
-    <w:lsdException w:name="Dark List Accent 2" w:semiHidden="0" w:uiPriority="70" w:unhideWhenUsed="0"/>
-    <w:lsdException w:name="Colorful Shading Accent 2" w:semiHidden="0" w:uiPriority="71" w:unhideWhenUsed="0"/>
-    <w:lsdException w:name="Colorful List Accent 2" w:semiHidden="0" w:uiPriority="72" w:unhideWhenUsed="0"/>
-    <w:lsdException w:name="Colorful Grid Accent 2" w:semiHidden="0" w:uiPriority="73" w:unhideWhenUsed="0"/>
-    <w:lsdException w:name="Light Shading Accent 3" w:semiHidden="0" w:uiPriority="60" w:unhideWhenUsed="0"/>
-    <w:lsdException w:name="Light List Accent 3" w:semiHidden="0" w:uiPriority="61" w:unhideWhenUsed="0"/>
-    <w:lsdException w:name="Light Grid Accent 3" w:semiHidden="0" w:uiPriority="62" w:unhideWhenUsed="0"/>
-    <w:lsdException w:name="Medium Shading 1 Accent 3" w:semiHidden="0" w:uiPriority="63" w:unhideWhenUsed="0"/>
-    <w:lsdException w:name="Medium Shading 2 Accent 3" w:semiHidden="0" w:uiPriority="64" w:unhideWhenUsed="0"/>
-    <w:lsdException w:name="Medium List 1 Accent 3" w:semiHidden="0" w:uiPriority="65" w:unhideWhenUsed="0"/>
-    <w:lsdException w:name="Medium List 2 Accent 3" w:semiHidden="0" w:uiPriority="66" w:unhideWhenUsed="0"/>
-    <w:lsdException w:name="Medium Grid 1 Accent 3" w:semiHidden="0" w:uiPriority="67" w:unhideWhenUsed="0"/>
-    <w:lsdException w:name="Medium Grid 2 Accent 3" w:semiHidden="0" w:uiPriority="68" w:unhideWhenUsed="0"/>
-    <w:lsdException w:name="Medium Grid 3 Accent 3" w:semiHidden="0" w:uiPriority="69" w:unhideWhenUsed="0"/>
-    <w:lsdException w:name="Dark List Accent 3" w:semiHidden="0" w:uiPriority="70" w:unhideWhenUsed="0"/>
-    <w:lsdException w:name="Colorful Shading Accent 3" w:semiHidden="0" w:uiPriority="71" w:unhideWhenUsed="0"/>
-    <w:lsdException w:name="Colorful List Accent 3" w:semiHidden="0" w:uiPriority="72" w:unhideWhenUsed="0"/>
-    <w:lsdException w:name="Colorful Grid Accent 3" w:semiHidden="0" w:uiPriority="73" w:unhideWhenUsed="0"/>
-    <w:lsdException w:name="Light Shading Accent 4" w:semiHidden="0" w:uiPriority="60" w:unhideWhenUsed="0"/>
-    <w:lsdException w:name="Light List Accent 4" w:semiHidden="0" w:uiPriority="61" w:unhideWhenUsed="0"/>
-    <w:lsdException w:name="Light Grid Accent 4" w:semiHidden="0" w:uiPriority="62" w:unhideWhenUsed="0"/>
-    <w:lsdException w:name="Medium Shading 1 Accent 4" w:semiHidden="0" w:uiPriority="63" w:unhideWhenUsed="0"/>
-    <w:lsdException w:name="Medium Shading 2 Accent 4" w:semiHidden="0" w:uiPriority="64" w:unhideWhenUsed="0"/>
-    <w:lsdException w:name="Medium List 1 Accent 4" w:semiHidden="0" w:uiPriority="65" w:unhideWhenUsed="0"/>
-    <w:lsdException w:name="Medium List 2 Accent 4" w:semiHidden="0" w:uiPriority="66" w:unhideWhenUsed="0"/>
-    <w:lsdException w:name="Medium Grid 1 Accent 4" w:semiHidden="0" w:uiPriority="67" w:unhideWhenUsed="0"/>
-    <w:lsdException w:name="Medium Grid 2 Accent 4" w:semiHidden="0" w:uiPriority="68" w:unhideWhenUsed="0"/>
-    <w:lsdException w:name="Medium Grid 3 Accent 4" w:semiHidden="0" w:uiPriority="69" w:unhideWhenUsed="0"/>
-    <w:lsdException w:name="Dark List Accent 4" w:semiHidden="0" w:uiPriority="70" w:unhideWhenUsed="0"/>
-    <w:lsdException w:name="Colorful Shading Accent 4" w:semiHidden="0" w:uiPriority="71" w:unhideWhenUsed="0"/>
-    <w:lsdException w:name="Colorful List Accent 4" w:semiHidden="0" w:uiPriority="72" w:unhideWhenUsed="0"/>
-    <w:lsdException w:name="Colorful Grid Accent 4" w:semiHidden="0" w:uiPriority="73" w:unhideWhenUsed="0"/>
-    <w:lsdException w:name="Light Shading Accent 5" w:semiHidden="0" w:uiPriority="60" w:unhideWhenUsed="0"/>
-    <w:lsdException w:name="Light List Accent 5" w:semiHidden="0" w:uiPriority="61" w:unhideWhenUsed="0"/>
-    <w:lsdException w:name="Light Grid Accent 5" w:semiHidden="0" w:uiPriority="62" w:unhideWhenUsed="0"/>
-    <w:lsdException w:name="Medium Shading 1 Accent 5" w:semiHidden="0" w:uiPriority="63" w:unhideWhenUsed="0"/>
-    <w:lsdException w:name="Medium Shading 2 Accent 5" w:semiHidden="0" w:uiPriority="64" w:unhideWhenUsed="0"/>
-    <w:lsdException w:name="Medium List 1 Accent 5" w:semiHidden="0" w:uiPriority="65" w:unhideWhenUsed="0"/>
-    <w:lsdException w:name="Medium List 2 Accent 5" w:semiHidden="0" w:uiPriority="66" w:unhideWhenUsed="0"/>
-    <w:lsdException w:name="Medium Grid 1 Accent 5" w:semiHidden="0" w:uiPriority="67" w:unhideWhenUsed="0"/>
-    <w:lsdException w:name="Medium Grid 2 Accent 5" w:semiHidden="0" w:uiPriority="68" w:unhideWhenUsed="0"/>
-    <w:lsdException w:name="Medium Grid 3 Accent 5" w:semiHidden="0" w:uiPriority="69" w:unhideWhenUsed="0"/>
-    <w:lsdException w:name="Dark List Accent 5" w:semiHidden="0" w:uiPriority="70" w:unhideWhenUsed="0"/>
-    <w:lsdException w:name="Colorful Shading Accent 5" w:semiHidden="0" w:uiPriority="71" w:unhideWhenUsed="0"/>
-    <w:lsdException w:name="Colorful List Accent 5" w:semiHidden="0" w:uiPriority="72" w:unhideWhenUsed="0"/>
-    <w:lsdException w:name="Colorful Grid Accent 5" w:semiHidden="0" w:uiPriority="73" w:unhideWhenUsed="0"/>
-    <w:lsdException w:name="Light Shading Accent 6" w:semiHidden="0" w:uiPriority="60" w:unhideWhenUsed="0"/>
-    <w:lsdException w:name="Light List Accent 6" w:semiHidden="0" w:uiPriority="61" w:unhideWhenUsed="0"/>
-    <w:lsdException w:name="Light Grid Accent 6" w:semiHidden="0" w:uiPriority="62" w:unhideWhenUsed="0"/>
-    <w:lsdException w:name="Medium Shading 1 Accent 6" w:semiHidden="0" w:uiPriority="63" w:unhideWhenUsed="0"/>
-    <w:lsdException w:name="Medium Shading 2 Accent 6" w:semiHidden="0" w:uiPriority="64" w:unhideWhenUsed="0"/>
-    <w:lsdException w:name="Medium List 1 Accent 6" w:semiHidden="0" w:uiPriority="65" w:unhideWhenUsed="0"/>
-    <w:lsdException w:name="Medium List 2 Accent 6" w:semiHidden="0" w:uiPriority="66" w:unhideWhenUsed="0"/>
-    <w:lsdException w:name="Medium Grid 1 Accent 6" w:semiHidden="0" w:uiPriority="67" w:unhideWhenUsed="0"/>
-    <w:lsdException w:name="Medium Grid 2 Accent 6" w:semiHidden="0" w:uiPriority="68" w:unhideWhenUsed="0"/>
-    <w:lsdException w:name="Medium Grid 3 Accent 6" w:semiHidden="0" w:uiPriority="69" w:unhideWhenUsed="0"/>
-    <w:lsdException w:name="Dark List Accent 6" w:semiHidden="0" w:uiPriority="70" w:unhideWhenUsed="0"/>
-    <w:lsdException w:name="Colorful Shading Accent 6" w:semiHidden="0" w:uiPriority="71" w:unhideWhenUsed="0"/>
-    <w:lsdException w:name="Colorful List Accent 6" w:semiHidden="0" w:uiPriority="72" w:unhideWhenUsed="0"/>
-    <w:lsdException w:name="Colorful Grid Accent 6" w:semiHidden="0" w:uiPriority="73" w:unhideWhenUsed="0"/>
-    <w:lsdException w:name="Subtle Emphasis" w:semiHidden="0" w:uiPriority="19" w:unhideWhenUsed="0" w:qFormat="1"/>
-    <w:lsdException w:name="Intense Emphasis" w:semiHidden="0" w:uiPriority="21" w:unhideWhenUsed="0" w:qFormat="1"/>
-    <w:lsdException w:name="Subtle Reference" w:semiHidden="0" w:uiPriority="31" w:unhideWhenUsed="0" w:qFormat="1"/>
-    <w:lsdException w:name="Intense Reference" w:semiHidden="0" w:uiPriority="32" w:unhideWhenUsed="0" w:qFormat="1"/>
-    <w:lsdException w:name="Book Title" w:semiHidden="0" w:uiPriority="33" w:unhideWhenUsed="0" w:qFormat="1"/>
-    <w:lsdException w:name="Bibliography" w:uiPriority="37"/>
-    <w:lsdException w:name="TOC Heading" w:uiPriority="39" w:qFormat="1"/>
-  </w:latentStyles>
-  <w:style w:type="paragraph" w:default="1" w:styleId="Normale">
-    <w:name w:val="Normal"/>
-    <w:qFormat/>
-  </w:style>
-  <w:style w:type="character" w:default="1" w:styleId="Carpredefinitoparagrafo">
-    <w:name w:val="Default Paragraph Font"/>
-    <w:uiPriority w:val="1"/>
-    <w:semiHidden/>
-    <w:unhideWhenUsed/>
-  </w:style>
-  <w:style w:type="table" w:default="1" w:styleId="Tabellanormale">
-    <w:name w:val="Normal Table"/>
-    <w:uiPriority w:val="99"/>
-    <w:semiHidden/>
-    <w:unhideWhenUsed/>
-    <w:tblPr>
-      <w:tblInd w:w="0" w:type="dxa"/>
-      <w:tblCellMar>
-        <w:top w:w="0" w:type="dxa"/>
-        <w:left w:w="108" w:type="dxa"/>
-        <w:bottom w:w="0" w:type="dxa"/>
-        <w:right w:w="108" w:type="dxa"/>
-      </w:tblCellMar>
-    </w:tblPr>
-  </w:style>
-  <w:style w:type="numbering" w:default="1" w:styleId="Nessunelenco">
-    <w:name w:val="No List"/>
-    <w:uiPriority w:val="99"/>
-    <w:semiHidden/>
-    <w:unhideWhenUsed/>
-  </w:style>
-  <w:style w:type="character" w:styleId="Testosegnaposto">
-    <w:name w:val="Placeholder Text"/>
-    <w:basedOn w:val="Carpredefinitoparagrafo"/>
-    <w:uiPriority w:val="99"/>
-    <w:unhideWhenUsed/>
-  </w:style>
-  <w:style w:type="paragraph" w:customStyle="1" w:styleId="33552B9297B6B643AF089FE78D0E78B5">
-    <w:name w:val="33552B9297B6B643AF089FE78D0E78B5"/>
-  </w:style>
-  <w:style w:type="paragraph" w:customStyle="1" w:styleId="8138DAC0CAFC734AA1AEA2EDE7C0A5EF">
-    <w:name w:val="8138DAC0CAFC734AA1AEA2EDE7C0A5EF"/>
-  </w:style>
-  <w:style w:type="paragraph" w:customStyle="1" w:styleId="7C33AE154497444B8EC1D258D694A91E">
-    <w:name w:val="7C33AE154497444B8EC1D258D694A91E"/>
-  </w:style>
-  <w:style w:type="paragraph" w:customStyle="1" w:styleId="6D02B29FF4EE084698E439D021622709">
-    <w:name w:val="6D02B29FF4EE084698E439D021622709"/>
-  </w:style>
-  <w:style w:type="paragraph" w:customStyle="1" w:styleId="35EB517484EFD041929410321FC00593">
-    <w:name w:val="35EB517484EFD041929410321FC00593"/>
-  </w:style>
-  <w:style w:type="paragraph" w:customStyle="1" w:styleId="627037F13F17684A9BC70DF68E5C94E5">
-    <w:name w:val="627037F13F17684A9BC70DF68E5C94E5"/>
-  </w:style>
-  <w:style w:type="paragraph" w:customStyle="1" w:styleId="250B4A93F6B6B04E8E8F09C97B009C77">
-    <w:name w:val="250B4A93F6B6B04E8E8F09C97B009C77"/>
-  </w:style>
-  <w:style w:type="paragraph" w:customStyle="1" w:styleId="9DDB84C77D0AD74B83D3B65158A95E64">
-    <w:name w:val="9DDB84C77D0AD74B83D3B65158A95E64"/>
-  </w:style>
-  <w:style w:type="paragraph" w:customStyle="1" w:styleId="C61A3DB64FE7E14ABAB7DB9AF6E0D4E0">
-    <w:name w:val="C61A3DB64FE7E14ABAB7DB9AF6E0D4E0"/>
-  </w:style>
-</w:styles>
-</file>
-
-<file path=word/glossary/webSettings.xml><?xml version="1.0" encoding="utf-8"?>
-<w:webSettings xmlns:mc="http://schemas.openxmlformats.org/markup-compatibility/2006" xmlns:r="http://schemas.openxmlformats.org/officeDocument/2006/relationships" xmlns:w="http://schemas.openxmlformats.org/wordprocessingml/2006/main" xmlns:w14="http://schemas.microsoft.com/office/word/2010/wordml" mc:Ignorable="w14">
-  <w:allowPNG/>
-</w:webSettings>
 </file>
 
 <file path=word/theme/theme1.xml><?xml version="1.0" encoding="utf-8"?>
@@ -7266,7 +7532,7 @@
 </file>
 
 <file path=customXml/itemProps3.xml><?xml version="1.0" encoding="utf-8"?>
-<ds:datastoreItem xmlns:ds="http://schemas.openxmlformats.org/officeDocument/2006/customXml" ds:itemID="{7B36F552-95AC-4083-AE66-4964EB5F462C}">
+<ds:datastoreItem xmlns:ds="http://schemas.openxmlformats.org/officeDocument/2006/customXml" ds:itemID="{D501627D-07E1-464D-A7EA-836E38D6BE79}">
   <ds:schemaRefs>
     <ds:schemaRef ds:uri="http://schemas.openxmlformats.org/officeDocument/2006/bibliography"/>
   </ds:schemaRefs>

</xml_diff>